<commit_message>
Dokumentáció frissítés 8 - Rack szekrények
</commit_message>
<xml_diff>
--- a/Winted Corp. számítógépes hálózat.docx
+++ b/Winted Corp. számítógépes hálózat.docx
@@ -1,6 +1,6 @@
 
 <file path=word/document.xml><?xml version="1.0" encoding="utf-8"?>
-<w:document xmlns:wpc="http://schemas.microsoft.com/office/word/2010/wordprocessingCanvas" xmlns:cx="http://schemas.microsoft.com/office/drawing/2014/chartex" xmlns:mc="http://schemas.openxmlformats.org/markup-compatibility/2006" xmlns:o="urn:schemas-microsoft-com:office:office" xmlns:r="http://schemas.openxmlformats.org/officeDocument/2006/relationships" xmlns:m="http://schemas.openxmlformats.org/officeDocument/2006/math" xmlns:v="urn:schemas-microsoft-com:vml" xmlns:wp14="http://schemas.microsoft.com/office/word/2010/wordprocessingDrawing" xmlns:wp="http://schemas.openxmlformats.org/drawingml/2006/wordprocessingDrawing" xmlns:w10="urn:schemas-microsoft-com:office:word" xmlns:w="http://schemas.openxmlformats.org/wordprocessingml/2006/main" xmlns:w14="http://schemas.microsoft.com/office/word/2010/wordml" xmlns:w15="http://schemas.microsoft.com/office/word/2012/wordml" xmlns:w16se="http://schemas.microsoft.com/office/word/2015/wordml/symex" xmlns:wpg="http://schemas.microsoft.com/office/word/2010/wordprocessingGroup" xmlns:wpi="http://schemas.microsoft.com/office/word/2010/wordprocessingInk" xmlns:wne="http://schemas.microsoft.com/office/word/2006/wordml" xmlns:wps="http://schemas.microsoft.com/office/word/2010/wordprocessingShape" mc:Ignorable="w14 w15 w16se wp14">
+<w:document xmlns:wpc="http://schemas.microsoft.com/office/word/2010/wordprocessingCanvas" xmlns:cx="http://schemas.microsoft.com/office/drawing/2014/chartex" xmlns:cx1="http://schemas.microsoft.com/office/drawing/2015/9/8/chartex" xmlns:cx2="http://schemas.microsoft.com/office/drawing/2015/10/21/chartex" xmlns:cx3="http://schemas.microsoft.com/office/drawing/2016/5/9/chartex" xmlns:cx4="http://schemas.microsoft.com/office/drawing/2016/5/10/chartex" xmlns:cx5="http://schemas.microsoft.com/office/drawing/2016/5/11/chartex" xmlns:cx6="http://schemas.microsoft.com/office/drawing/2016/5/12/chartex" xmlns:cx7="http://schemas.microsoft.com/office/drawing/2016/5/13/chartex" xmlns:cx8="http://schemas.microsoft.com/office/drawing/2016/5/14/chartex" xmlns:mc="http://schemas.openxmlformats.org/markup-compatibility/2006" xmlns:aink="http://schemas.microsoft.com/office/drawing/2016/ink" xmlns:am3d="http://schemas.microsoft.com/office/drawing/2017/model3d" xmlns:o="urn:schemas-microsoft-com:office:office" xmlns:oel="http://schemas.microsoft.com/office/2019/extlst" xmlns:r="http://schemas.openxmlformats.org/officeDocument/2006/relationships" xmlns:m="http://schemas.openxmlformats.org/officeDocument/2006/math" xmlns:v="urn:schemas-microsoft-com:vml" xmlns:wp14="http://schemas.microsoft.com/office/word/2010/wordprocessingDrawing" xmlns:wp="http://schemas.openxmlformats.org/drawingml/2006/wordprocessingDrawing" xmlns:w10="urn:schemas-microsoft-com:office:word" xmlns:w="http://schemas.openxmlformats.org/wordprocessingml/2006/main" xmlns:w14="http://schemas.microsoft.com/office/word/2010/wordml" xmlns:w15="http://schemas.microsoft.com/office/word/2012/wordml" xmlns:w16cex="http://schemas.microsoft.com/office/word/2018/wordml/cex" xmlns:w16cid="http://schemas.microsoft.com/office/word/2016/wordml/cid" xmlns:w16="http://schemas.microsoft.com/office/word/2018/wordml" xmlns:w16sdtdh="http://schemas.microsoft.com/office/word/2020/wordml/sdtdatahash" xmlns:w16se="http://schemas.microsoft.com/office/word/2015/wordml/symex" xmlns:wpg="http://schemas.microsoft.com/office/word/2010/wordprocessingGroup" xmlns:wpi="http://schemas.microsoft.com/office/word/2010/wordprocessingInk" xmlns:wne="http://schemas.microsoft.com/office/word/2006/wordml" xmlns:wps="http://schemas.microsoft.com/office/word/2010/wordprocessingShape" mc:Ignorable="w14 w15 w16se w16cid w16 w16cex w16sdtdh wp14">
   <w:body>
     <w:p>
       <w:pPr>
@@ -48,7 +48,6 @@
         </w:rPr>
         <w:t xml:space="preserve">Megrendelő: </w:t>
       </w:r>
-      <w:proofErr w:type="spellStart"/>
       <w:r>
         <w:rPr>
           <w:b/>
@@ -57,7 +56,6 @@
         </w:rPr>
         <w:t>Winted</w:t>
       </w:r>
-      <w:proofErr w:type="spellEnd"/>
       <w:r>
         <w:rPr>
           <w:b/>
@@ -66,8 +64,6 @@
         </w:rPr>
         <w:t xml:space="preserve"> Corp.</w:t>
       </w:r>
-      <w:bookmarkStart w:id="0" w:name="_GoBack"/>
-      <w:bookmarkEnd w:id="0"/>
     </w:p>
     <w:p/>
     <w:p/>
@@ -168,6 +164,7 @@
         <w:jc w:val="center"/>
         <w:rPr>
           <w:b/>
+          <w:smallCaps/>
           <w:sz w:val="72"/>
           <w:szCs w:val="72"/>
         </w:rPr>
@@ -175,6 +172,7 @@
       <w:r>
         <w:rPr>
           <w:b/>
+          <w:smallCaps/>
           <w:sz w:val="72"/>
           <w:szCs w:val="72"/>
         </w:rPr>
@@ -257,7 +255,7 @@
           <w:sz w:val="32"/>
           <w:szCs w:val="32"/>
         </w:rPr>
-        <w:t>5</w:t>
+        <w:t>6</w:t>
       </w:r>
     </w:p>
     <w:p>
@@ -297,7 +295,7 @@
           <w:sz w:val="32"/>
           <w:szCs w:val="32"/>
         </w:rPr>
-        <w:t>5</w:t>
+        <w:t>6</w:t>
       </w:r>
     </w:p>
     <w:p>
@@ -336,7 +334,7 @@
           <w:sz w:val="32"/>
           <w:szCs w:val="32"/>
         </w:rPr>
-        <w:t>7</w:t>
+        <w:t>8</w:t>
       </w:r>
     </w:p>
     <w:p>
@@ -376,7 +374,7 @@
           <w:sz w:val="32"/>
           <w:szCs w:val="32"/>
         </w:rPr>
-        <w:t>8</w:t>
+        <w:t>9</w:t>
       </w:r>
     </w:p>
     <w:p>
@@ -422,7 +420,14 @@
           <w:sz w:val="32"/>
           <w:szCs w:val="32"/>
         </w:rPr>
-        <w:t>12</w:t>
+        <w:t>1</w:t>
+      </w:r>
+      <w:r>
+        <w:rPr>
+          <w:sz w:val="32"/>
+          <w:szCs w:val="32"/>
+        </w:rPr>
+        <w:t>3</w:t>
       </w:r>
     </w:p>
     <w:p>
@@ -461,7 +466,14 @@
           <w:sz w:val="32"/>
           <w:szCs w:val="32"/>
         </w:rPr>
-        <w:t>16</w:t>
+        <w:t>1</w:t>
+      </w:r>
+      <w:r>
+        <w:rPr>
+          <w:sz w:val="32"/>
+          <w:szCs w:val="32"/>
+        </w:rPr>
+        <w:t>7</w:t>
       </w:r>
     </w:p>
     <w:p/>
@@ -486,12 +498,16 @@
         <w:spacing w:after="360"/>
         <w:jc w:val="center"/>
         <w:rPr>
+          <w:rFonts w:cstheme="minorHAnsi"/>
+          <w:smallCaps/>
           <w:sz w:val="72"/>
           <w:szCs w:val="72"/>
         </w:rPr>
       </w:pPr>
       <w:r>
         <w:rPr>
+          <w:rFonts w:cstheme="minorHAnsi"/>
+          <w:smallCaps/>
           <w:sz w:val="72"/>
           <w:szCs w:val="72"/>
         </w:rPr>
@@ -521,427 +537,322 @@
           <w:sz w:val="28"/>
           <w:szCs w:val="28"/>
         </w:rPr>
-        <w:t xml:space="preserve"> </w:t>
-      </w:r>
-      <w:proofErr w:type="gramStart"/>
+        <w:t xml:space="preserve"> három emeletes</w:t>
+      </w:r>
       <w:r>
         <w:rPr>
           <w:sz w:val="28"/>
           <w:szCs w:val="28"/>
         </w:rPr>
-        <w:t>három emeletes</w:t>
-      </w:r>
-      <w:proofErr w:type="gramEnd"/>
+        <w:t xml:space="preserve"> irodaépület </w:t>
+      </w:r>
       <w:r>
         <w:rPr>
           <w:sz w:val="28"/>
           <w:szCs w:val="28"/>
         </w:rPr>
-        <w:t xml:space="preserve"> irodaépület </w:t>
+        <w:t xml:space="preserve">hálózatát készítettük el. </w:t>
       </w:r>
       <w:r>
         <w:rPr>
           <w:sz w:val="28"/>
           <w:szCs w:val="28"/>
         </w:rPr>
-        <w:t xml:space="preserve">hálózatát készítettük el. </w:t>
+        <w:t>Minden irodába</w:t>
       </w:r>
       <w:r>
         <w:rPr>
           <w:sz w:val="28"/>
           <w:szCs w:val="28"/>
         </w:rPr>
-        <w:t>Minden irodába</w:t>
+        <w:t xml:space="preserve"> (Továbbiakban R jelöléssel és az irodaszámmal rögtön utána</w:t>
       </w:r>
       <w:r>
         <w:rPr>
           <w:sz w:val="28"/>
           <w:szCs w:val="28"/>
         </w:rPr>
-        <w:t xml:space="preserve"> (Továbbiakban R jelöléssel és az irodaszámmal rögtön utána</w:t>
+        <w:t>)</w:t>
       </w:r>
       <w:r>
         <w:rPr>
           <w:sz w:val="28"/>
           <w:szCs w:val="28"/>
         </w:rPr>
-        <w:t>)</w:t>
+        <w:t xml:space="preserve"> külön alhálózatot helyeztünk el,</w:t>
       </w:r>
       <w:r>
         <w:rPr>
           <w:sz w:val="28"/>
           <w:szCs w:val="28"/>
         </w:rPr>
-        <w:t xml:space="preserve"> külön alhálózatot helyeztünk el,</w:t>
+        <w:t xml:space="preserve"> későbbi</w:t>
       </w:r>
       <w:r>
         <w:rPr>
           <w:sz w:val="28"/>
           <w:szCs w:val="28"/>
         </w:rPr>
-        <w:t xml:space="preserve"> későbbi</w:t>
+        <w:t xml:space="preserve"> bővítési </w:t>
       </w:r>
       <w:r>
         <w:rPr>
           <w:sz w:val="28"/>
           <w:szCs w:val="28"/>
         </w:rPr>
-        <w:t xml:space="preserve"> bővítési </w:t>
+        <w:t>szándékra</w:t>
       </w:r>
       <w:r>
         <w:rPr>
           <w:sz w:val="28"/>
           <w:szCs w:val="28"/>
         </w:rPr>
-        <w:t>szándékra</w:t>
+        <w:t xml:space="preserve"> tekintettel, melyek switch-eken keresztül a szintenként</w:t>
       </w:r>
       <w:r>
         <w:rPr>
           <w:sz w:val="28"/>
           <w:szCs w:val="28"/>
         </w:rPr>
-        <w:t xml:space="preserve"> tekintettel, melyek </w:t>
-      </w:r>
-      <w:proofErr w:type="spellStart"/>
+        <w:t xml:space="preserve"> (Továbbiakban F</w:t>
+      </w:r>
       <w:r>
         <w:rPr>
           <w:sz w:val="28"/>
           <w:szCs w:val="28"/>
         </w:rPr>
-        <w:t>switch-eken</w:t>
-      </w:r>
-      <w:proofErr w:type="spellEnd"/>
+        <w:t>L</w:t>
+      </w:r>
       <w:r>
         <w:rPr>
           <w:sz w:val="28"/>
           <w:szCs w:val="28"/>
         </w:rPr>
-        <w:t xml:space="preserve"> keresztül a szintenként</w:t>
+        <w:t xml:space="preserve"> jelöléssel az emeletszámmal rögtön utána)</w:t>
       </w:r>
       <w:r>
         <w:rPr>
           <w:sz w:val="28"/>
           <w:szCs w:val="28"/>
         </w:rPr>
-        <w:t xml:space="preserve"> (Továbbiakban F</w:t>
+        <w:t xml:space="preserve"> elhelyezett routerek egyikébe futnak be. Az állomások DHCP szerver segítségével kapják meg címzésüket, mely</w:t>
       </w:r>
       <w:r>
         <w:rPr>
           <w:sz w:val="28"/>
           <w:szCs w:val="28"/>
         </w:rPr>
-        <w:t>L</w:t>
+        <w:t xml:space="preserve"> </w:t>
       </w:r>
       <w:r>
         <w:rPr>
           <w:sz w:val="28"/>
           <w:szCs w:val="28"/>
         </w:rPr>
-        <w:t xml:space="preserve"> </w:t>
-      </w:r>
-      <w:proofErr w:type="gramStart"/>
+        <w:t xml:space="preserve">a </w:t>
+      </w:r>
       <w:r>
         <w:rPr>
           <w:sz w:val="28"/>
           <w:szCs w:val="28"/>
         </w:rPr>
-        <w:t>jelöléssel</w:t>
-      </w:r>
-      <w:proofErr w:type="gramEnd"/>
+        <w:t>harmadik szinten</w:t>
+      </w:r>
       <w:r>
         <w:rPr>
           <w:sz w:val="28"/>
           <w:szCs w:val="28"/>
         </w:rPr>
-        <w:t xml:space="preserve"> az emeletszámmal rögtön utána)</w:t>
+        <w:t xml:space="preserve"> lévő</w:t>
       </w:r>
       <w:r>
         <w:rPr>
           <w:sz w:val="28"/>
           <w:szCs w:val="28"/>
         </w:rPr>
-        <w:t xml:space="preserve"> elhelyezett routerek egyikébe futnak be. Az állomások DHCP szerver segítségével kapják meg címzésüket, mely</w:t>
+        <w:t xml:space="preserve"> szerverszobában található meg </w:t>
       </w:r>
       <w:r>
         <w:rPr>
           <w:sz w:val="28"/>
           <w:szCs w:val="28"/>
         </w:rPr>
-        <w:t xml:space="preserve"> </w:t>
+        <w:t xml:space="preserve">a </w:t>
       </w:r>
       <w:r>
         <w:rPr>
           <w:sz w:val="28"/>
           <w:szCs w:val="28"/>
         </w:rPr>
-        <w:t xml:space="preserve">a </w:t>
+        <w:t>több</w:t>
       </w:r>
       <w:r>
         <w:rPr>
           <w:sz w:val="28"/>
           <w:szCs w:val="28"/>
         </w:rPr>
-        <w:t>harmadik szinten</w:t>
+        <w:t>i</w:t>
       </w:r>
       <w:r>
         <w:rPr>
           <w:sz w:val="28"/>
           <w:szCs w:val="28"/>
         </w:rPr>
-        <w:t xml:space="preserve"> lévő</w:t>
+        <w:t xml:space="preserve"> szerverrel (Email, FTP) egyetemben. Ezenkívül létesítettünk </w:t>
       </w:r>
       <w:r>
         <w:rPr>
           <w:sz w:val="28"/>
           <w:szCs w:val="28"/>
         </w:rPr>
-        <w:t xml:space="preserve"> szerverszobában található meg </w:t>
+        <w:t xml:space="preserve">még </w:t>
       </w:r>
       <w:r>
         <w:rPr>
           <w:sz w:val="28"/>
           <w:szCs w:val="28"/>
         </w:rPr>
-        <w:t xml:space="preserve">a </w:t>
+        <w:t>az épületben vezetéknélküli internetkapcsolatot is</w:t>
       </w:r>
       <w:r>
         <w:rPr>
           <w:sz w:val="28"/>
           <w:szCs w:val="28"/>
         </w:rPr>
-        <w:t>több</w:t>
+        <w:t>, melyet az épület területén elhelyezett három wifis router szolgáltat</w:t>
       </w:r>
       <w:r>
         <w:rPr>
           <w:sz w:val="28"/>
           <w:szCs w:val="28"/>
         </w:rPr>
-        <w:t>i</w:t>
+        <w:t xml:space="preserve"> (WR-FL1, WR-FL2, WR-FL3)</w:t>
       </w:r>
       <w:r>
         <w:rPr>
           <w:sz w:val="28"/>
           <w:szCs w:val="28"/>
         </w:rPr>
-        <w:t xml:space="preserve"> szerverrel (Email, FTP) egyetemben. </w:t>
-      </w:r>
-      <w:proofErr w:type="gramStart"/>
+        <w:t>,</w:t>
+      </w:r>
       <w:r>
         <w:rPr>
           <w:sz w:val="28"/>
           <w:szCs w:val="28"/>
         </w:rPr>
-        <w:t>Ezenkívül</w:t>
-      </w:r>
-      <w:proofErr w:type="gramEnd"/>
+        <w:t xml:space="preserve"> szintenként egy,</w:t>
+      </w:r>
       <w:r>
         <w:rPr>
           <w:sz w:val="28"/>
           <w:szCs w:val="28"/>
         </w:rPr>
-        <w:t xml:space="preserve"> létesítettünk </w:t>
+        <w:t xml:space="preserve"> ami</w:t>
       </w:r>
       <w:r>
         <w:rPr>
           <w:sz w:val="28"/>
           <w:szCs w:val="28"/>
         </w:rPr>
-        <w:t xml:space="preserve">még </w:t>
+        <w:t>t</w:t>
       </w:r>
       <w:r>
         <w:rPr>
           <w:sz w:val="28"/>
           <w:szCs w:val="28"/>
         </w:rPr>
-        <w:t>az épületben vezetéknélküli internetkapcsolatot is</w:t>
+        <w:t xml:space="preserve"> egy </w:t>
       </w:r>
       <w:r>
         <w:rPr>
           <w:sz w:val="28"/>
           <w:szCs w:val="28"/>
         </w:rPr>
-        <w:t>, melyet az épület területén elhelyezett három wifis router szolgáltat</w:t>
+        <w:t xml:space="preserve">Lenovo </w:t>
       </w:r>
       <w:r>
         <w:rPr>
           <w:sz w:val="28"/>
           <w:szCs w:val="28"/>
         </w:rPr>
-        <w:t xml:space="preserve"> (WR-FL1, WR-FL2, WR-FL3)</w:t>
+        <w:t>Legion 5</w:t>
       </w:r>
       <w:r>
         <w:rPr>
           <w:sz w:val="28"/>
           <w:szCs w:val="28"/>
         </w:rPr>
-        <w:t>,</w:t>
+        <w:t xml:space="preserve"> pro</w:t>
       </w:r>
       <w:r>
         <w:rPr>
           <w:sz w:val="28"/>
           <w:szCs w:val="28"/>
         </w:rPr>
-        <w:t xml:space="preserve"> szintenként egy,</w:t>
+        <w:t xml:space="preserve"> és Acer Swift 14</w:t>
       </w:r>
       <w:r>
         <w:rPr>
           <w:sz w:val="28"/>
           <w:szCs w:val="28"/>
         </w:rPr>
-        <w:t xml:space="preserve"> ami</w:t>
+        <w:t>-</w:t>
       </w:r>
       <w:r>
         <w:rPr>
           <w:sz w:val="28"/>
           <w:szCs w:val="28"/>
         </w:rPr>
-        <w:t>t</w:t>
+        <w:t>e</w:t>
       </w:r>
       <w:r>
         <w:rPr>
           <w:sz w:val="28"/>
           <w:szCs w:val="28"/>
         </w:rPr>
-        <w:t xml:space="preserve"> egy </w:t>
+        <w:t>l (továbbiakban laptop)</w:t>
       </w:r>
       <w:r>
         <w:rPr>
           <w:sz w:val="28"/>
           <w:szCs w:val="28"/>
         </w:rPr>
-        <w:t xml:space="preserve">Lenovo </w:t>
+        <w:t xml:space="preserve"> és egy </w:t>
       </w:r>
       <w:r>
         <w:rPr>
           <w:sz w:val="28"/>
           <w:szCs w:val="28"/>
         </w:rPr>
-        <w:t>Legion 5</w:t>
+        <w:t>Samsung Galaxy S20 FE QC 4G Dual SIM</w:t>
       </w:r>
       <w:r>
         <w:rPr>
           <w:sz w:val="28"/>
           <w:szCs w:val="28"/>
         </w:rPr>
-        <w:t xml:space="preserve"> pro</w:t>
+        <w:t xml:space="preserve">-mel (továbbiakban csak telefon) </w:t>
       </w:r>
       <w:r>
         <w:rPr>
           <w:sz w:val="28"/>
           <w:szCs w:val="28"/>
         </w:rPr>
-        <w:t xml:space="preserve"> és </w:t>
-      </w:r>
-      <w:proofErr w:type="spellStart"/>
+        <w:t>teszteltünk</w:t>
+      </w:r>
       <w:r>
         <w:rPr>
           <w:sz w:val="28"/>
           <w:szCs w:val="28"/>
         </w:rPr>
-        <w:t>Acer</w:t>
-      </w:r>
-      <w:proofErr w:type="spellEnd"/>
+        <w:t>. A hálózat biztonságáról a jogosultságkezeléssel</w:t>
+      </w:r>
       <w:r>
         <w:rPr>
           <w:sz w:val="28"/>
           <w:szCs w:val="28"/>
         </w:rPr>
-        <w:t xml:space="preserve"> Swift 14</w:t>
-      </w:r>
-      <w:r>
-        <w:rPr>
-          <w:sz w:val="28"/>
-          <w:szCs w:val="28"/>
-        </w:rPr>
-        <w:t>-</w:t>
-      </w:r>
-      <w:r>
-        <w:rPr>
-          <w:sz w:val="28"/>
-          <w:szCs w:val="28"/>
-        </w:rPr>
-        <w:t>e</w:t>
-      </w:r>
-      <w:r>
-        <w:rPr>
-          <w:sz w:val="28"/>
-          <w:szCs w:val="28"/>
-        </w:rPr>
-        <w:t>l (továbbiakban laptop)</w:t>
-      </w:r>
-      <w:r>
-        <w:rPr>
-          <w:sz w:val="28"/>
-          <w:szCs w:val="28"/>
-        </w:rPr>
-        <w:t xml:space="preserve"> és egy </w:t>
-      </w:r>
-      <w:r>
-        <w:rPr>
-          <w:sz w:val="28"/>
-          <w:szCs w:val="28"/>
-        </w:rPr>
-        <w:t xml:space="preserve">Samsung Galaxy S20 FE QC 4G </w:t>
-      </w:r>
-      <w:proofErr w:type="spellStart"/>
-      <w:r>
-        <w:rPr>
-          <w:sz w:val="28"/>
-          <w:szCs w:val="28"/>
-        </w:rPr>
-        <w:t>Dual</w:t>
-      </w:r>
-      <w:proofErr w:type="spellEnd"/>
-      <w:r>
-        <w:rPr>
-          <w:sz w:val="28"/>
-          <w:szCs w:val="28"/>
-        </w:rPr>
-        <w:t xml:space="preserve"> SIM</w:t>
-      </w:r>
-      <w:r>
-        <w:rPr>
-          <w:sz w:val="28"/>
-          <w:szCs w:val="28"/>
-        </w:rPr>
-        <w:t xml:space="preserve">-mel (továbbiakban csak telefon) </w:t>
-      </w:r>
-      <w:r>
-        <w:rPr>
-          <w:sz w:val="28"/>
-          <w:szCs w:val="28"/>
-        </w:rPr>
-        <w:t>teszteltünk</w:t>
-      </w:r>
-      <w:r>
-        <w:rPr>
-          <w:sz w:val="28"/>
-          <w:szCs w:val="28"/>
-        </w:rPr>
-        <w:t>. A hálózat biztonságáról a jogosultságkezeléssel</w:t>
-      </w:r>
-      <w:r>
-        <w:rPr>
-          <w:sz w:val="28"/>
-          <w:szCs w:val="28"/>
-        </w:rPr>
-        <w:t xml:space="preserve">, a </w:t>
-      </w:r>
-      <w:proofErr w:type="spellStart"/>
-      <w:r>
-        <w:rPr>
-          <w:sz w:val="28"/>
-          <w:szCs w:val="28"/>
-        </w:rPr>
-        <w:t>switcheken</w:t>
-      </w:r>
-      <w:proofErr w:type="spellEnd"/>
-      <w:r>
-        <w:rPr>
-          <w:sz w:val="28"/>
-          <w:szCs w:val="28"/>
-        </w:rPr>
-        <w:t xml:space="preserve"> port biztonsággal</w:t>
+        <w:t>, a switcheken port biztonsággal</w:t>
       </w:r>
       <w:r>
         <w:rPr>
@@ -969,6 +880,8 @@
       </w:pPr>
       <w:r>
         <w:rPr>
+          <w:rFonts w:cstheme="minorHAnsi"/>
+          <w:smallCaps/>
           <w:noProof/>
           <w:sz w:val="28"/>
           <w:szCs w:val="28"/>
@@ -1032,10 +945,19 @@
       </w:r>
       <w:r>
         <w:rPr>
+          <w:rFonts w:cstheme="minorHAnsi"/>
+          <w:smallCaps/>
           <w:sz w:val="48"/>
           <w:szCs w:val="48"/>
         </w:rPr>
-        <w:t>A teljes hálózat logikai terve:</w:t>
+        <w:t>A teljes hálózat logikai terve</w:t>
+      </w:r>
+      <w:r>
+        <w:rPr>
+          <w:sz w:val="48"/>
+          <w:szCs w:val="48"/>
+        </w:rPr>
+        <w:t>:</w:t>
       </w:r>
     </w:p>
     <w:p>
@@ -1049,14 +971,17 @@
     <w:p>
       <w:pPr>
         <w:spacing w:after="360"/>
-        <w:jc w:val="center"/>
-        <w:rPr>
+        <w:rPr>
+          <w:rFonts w:cstheme="minorHAnsi"/>
+          <w:smallCaps/>
           <w:sz w:val="48"/>
           <w:szCs w:val="48"/>
         </w:rPr>
       </w:pPr>
       <w:r>
         <w:rPr>
+          <w:rFonts w:cstheme="minorHAnsi"/>
+          <w:smallCaps/>
           <w:sz w:val="48"/>
           <w:szCs w:val="48"/>
         </w:rPr>
@@ -1072,12 +997,14 @@
         <w:spacing w:after="360"/>
         <w:ind w:firstLine="284"/>
         <w:rPr>
+          <w:rFonts w:cstheme="minorHAnsi"/>
           <w:sz w:val="32"/>
           <w:szCs w:val="32"/>
         </w:rPr>
       </w:pPr>
       <w:r>
         <w:rPr>
+          <w:rFonts w:cstheme="minorHAnsi"/>
           <w:noProof/>
           <w:lang w:eastAsia="hu-HU"/>
         </w:rPr>
@@ -1139,6 +1066,7 @@
       </w:r>
       <w:r>
         <w:rPr>
+          <w:rFonts w:cstheme="minorHAnsi"/>
           <w:noProof/>
           <w:lang w:eastAsia="hu-HU"/>
         </w:rPr>
@@ -1200,27 +1128,23 @@
       </w:r>
       <w:r>
         <w:rPr>
+          <w:rFonts w:cstheme="minorHAnsi"/>
           <w:sz w:val="32"/>
           <w:szCs w:val="32"/>
         </w:rPr>
-        <w:t>Föld</w:t>
-      </w:r>
-      <w:r>
-        <w:rPr>
+        <w:t>Földszint</w:t>
+      </w:r>
+      <w:r>
+        <w:rPr>
+          <w:rFonts w:cstheme="minorHAnsi"/>
           <w:sz w:val="32"/>
           <w:szCs w:val="32"/>
         </w:rPr>
-        <w:t>szint</w:t>
-      </w:r>
-      <w:r>
-        <w:rPr>
-          <w:sz w:val="32"/>
-          <w:szCs w:val="32"/>
-        </w:rPr>
         <w:t>:</w:t>
       </w:r>
       <w:r>
         <w:rPr>
+          <w:rFonts w:cstheme="minorHAnsi"/>
           <w:noProof/>
         </w:rPr>
         <w:t xml:space="preserve"> </w:t>
@@ -1292,7 +1216,6 @@
         </w:rPr>
         <w:tab/>
       </w:r>
-      <w:proofErr w:type="gramStart"/>
       <w:r>
         <w:rPr>
           <w:i/>
@@ -1301,18 +1224,7 @@
           <w:sz w:val="18"/>
           <w:szCs w:val="18"/>
         </w:rPr>
-        <w:t>A</w:t>
-      </w:r>
-      <w:proofErr w:type="gramEnd"/>
-      <w:r>
-        <w:rPr>
-          <w:i/>
-          <w:iCs/>
-          <w:color w:val="44546A" w:themeColor="text2"/>
-          <w:sz w:val="18"/>
-          <w:szCs w:val="18"/>
-        </w:rPr>
-        <w:t xml:space="preserve"> </w:t>
+        <w:t xml:space="preserve">A </w:t>
       </w:r>
       <w:r>
         <w:rPr>
@@ -1338,6 +1250,7 @@
       </w:pPr>
       <w:r>
         <w:rPr>
+          <w:rFonts w:cstheme="minorHAnsi"/>
           <w:noProof/>
           <w:lang w:eastAsia="hu-HU"/>
         </w:rPr>
@@ -1399,6 +1312,7 @@
       </w:r>
       <w:r>
         <w:rPr>
+          <w:rFonts w:cstheme="minorHAnsi"/>
           <w:noProof/>
           <w:sz w:val="32"/>
           <w:szCs w:val="32"/>
@@ -1462,6 +1376,7 @@
       </w:r>
       <w:r>
         <w:rPr>
+          <w:rFonts w:cstheme="minorHAnsi"/>
           <w:sz w:val="32"/>
           <w:szCs w:val="32"/>
         </w:rPr>
@@ -1485,7 +1400,7 @@
       <w:pPr>
         <w:tabs>
           <w:tab w:val="left" w:pos="1418"/>
-          <w:tab w:val="left" w:pos="6237"/>
+          <w:tab w:val="left" w:pos="5954"/>
         </w:tabs>
         <w:rPr>
           <w:i/>
@@ -1523,7 +1438,7 @@
         <w:tabs>
           <w:tab w:val="left" w:pos="284"/>
         </w:tabs>
-        <w:spacing w:before="480"/>
+        <w:spacing w:before="240"/>
         <w:rPr>
           <w:sz w:val="32"/>
           <w:szCs w:val="32"/>
@@ -1537,13 +1452,13 @@
           <w:lang w:eastAsia="hu-HU"/>
         </w:rPr>
         <w:drawing>
-          <wp:anchor distT="0" distB="0" distL="114300" distR="114300" simplePos="0" relativeHeight="251728896" behindDoc="0" locked="0" layoutInCell="1" allowOverlap="1" wp14:anchorId="3C736651" wp14:editId="6DB18974">
+          <wp:anchor distT="0" distB="0" distL="114300" distR="114300" simplePos="0" relativeHeight="251728896" behindDoc="0" locked="0" layoutInCell="1" allowOverlap="1" wp14:anchorId="3C736651" wp14:editId="7D05ECAC">
             <wp:simplePos x="0" y="0"/>
             <wp:positionH relativeFrom="column">
-              <wp:posOffset>20955</wp:posOffset>
+              <wp:posOffset>-14671</wp:posOffset>
             </wp:positionH>
             <wp:positionV relativeFrom="paragraph">
-              <wp:posOffset>494665</wp:posOffset>
+              <wp:posOffset>497584</wp:posOffset>
             </wp:positionV>
             <wp:extent cx="2165350" cy="1431290"/>
             <wp:effectExtent l="0" t="0" r="6350" b="0"/>
@@ -1661,14 +1576,28 @@
           <w:szCs w:val="32"/>
         </w:rPr>
         <w:tab/>
-        <w:t>Második emelet:</w:t>
+      </w:r>
+      <w:r>
+        <w:rPr>
+          <w:rFonts w:cstheme="minorHAnsi"/>
+          <w:sz w:val="32"/>
+          <w:szCs w:val="32"/>
+        </w:rPr>
+        <w:t>Második emelet</w:t>
+      </w:r>
+      <w:r>
+        <w:rPr>
+          <w:sz w:val="32"/>
+          <w:szCs w:val="32"/>
+        </w:rPr>
+        <w:t>:</w:t>
       </w:r>
     </w:p>
     <w:p>
       <w:pPr>
         <w:tabs>
           <w:tab w:val="left" w:pos="284"/>
-          <w:tab w:val="left" w:pos="6237"/>
+          <w:tab w:val="left" w:pos="5812"/>
         </w:tabs>
         <w:rPr>
           <w:sz w:val="32"/>
@@ -1715,28 +1644,7 @@
           <w:szCs w:val="18"/>
         </w:rPr>
         <w:tab/>
-      </w:r>
-      <w:proofErr w:type="gramStart"/>
-      <w:r>
-        <w:rPr>
-          <w:i/>
-          <w:iCs/>
-          <w:color w:val="44546A" w:themeColor="text2"/>
-          <w:sz w:val="18"/>
-          <w:szCs w:val="18"/>
-        </w:rPr>
-        <w:t>A</w:t>
-      </w:r>
-      <w:proofErr w:type="gramEnd"/>
-      <w:r>
-        <w:rPr>
-          <w:i/>
-          <w:iCs/>
-          <w:color w:val="44546A" w:themeColor="text2"/>
-          <w:sz w:val="18"/>
-          <w:szCs w:val="18"/>
-        </w:rPr>
-        <w:t xml:space="preserve"> második emelet fizikai topológiája</w:t>
+        <w:t>A második emelet fizikai topológiája</w:t>
       </w:r>
     </w:p>
     <w:p>
@@ -1744,6 +1652,7 @@
         <w:tabs>
           <w:tab w:val="left" w:pos="284"/>
         </w:tabs>
+        <w:spacing w:before="120" w:after="360"/>
         <w:rPr>
           <w:sz w:val="32"/>
           <w:szCs w:val="32"/>
@@ -1757,13 +1666,13 @@
           <w:lang w:eastAsia="hu-HU"/>
         </w:rPr>
         <w:drawing>
-          <wp:anchor distT="0" distB="0" distL="114300" distR="114300" simplePos="0" relativeHeight="251734016" behindDoc="0" locked="0" layoutInCell="1" allowOverlap="1" wp14:anchorId="29648B26" wp14:editId="44AE7A60">
+          <wp:anchor distT="0" distB="0" distL="114300" distR="114300" simplePos="0" relativeHeight="251734016" behindDoc="0" locked="0" layoutInCell="1" allowOverlap="1" wp14:anchorId="29648B26" wp14:editId="42BA3466">
             <wp:simplePos x="0" y="0"/>
             <wp:positionH relativeFrom="column">
               <wp:posOffset>2185670</wp:posOffset>
             </wp:positionH>
             <wp:positionV relativeFrom="paragraph">
-              <wp:posOffset>299085</wp:posOffset>
+              <wp:posOffset>364400</wp:posOffset>
             </wp:positionV>
             <wp:extent cx="3084830" cy="888365"/>
             <wp:effectExtent l="0" t="0" r="1270" b="6985"/>
@@ -1820,13 +1729,13 @@
           <w:lang w:eastAsia="hu-HU"/>
         </w:rPr>
         <w:drawing>
-          <wp:anchor distT="0" distB="0" distL="114300" distR="114300" simplePos="0" relativeHeight="251731968" behindDoc="0" locked="0" layoutInCell="1" allowOverlap="1" wp14:anchorId="3F2A12F5" wp14:editId="1B0BD6E5">
+          <wp:anchor distT="0" distB="0" distL="114300" distR="114300" simplePos="0" relativeHeight="251731968" behindDoc="0" locked="0" layoutInCell="1" allowOverlap="1" wp14:anchorId="3F2A12F5" wp14:editId="7E2F4D70">
             <wp:simplePos x="0" y="0"/>
             <wp:positionH relativeFrom="column">
-              <wp:posOffset>31432</wp:posOffset>
+              <wp:posOffset>29086</wp:posOffset>
             </wp:positionH>
             <wp:positionV relativeFrom="paragraph">
-              <wp:posOffset>297180</wp:posOffset>
+              <wp:posOffset>368432</wp:posOffset>
             </wp:positionV>
             <wp:extent cx="1752600" cy="909955"/>
             <wp:effectExtent l="0" t="0" r="0" b="4445"/>
@@ -1881,7 +1790,21 @@
           <w:szCs w:val="32"/>
         </w:rPr>
         <w:tab/>
-        <w:t>Egyéb topológiák:</w:t>
+      </w:r>
+      <w:r>
+        <w:rPr>
+          <w:rFonts w:cstheme="minorHAnsi"/>
+          <w:sz w:val="32"/>
+          <w:szCs w:val="32"/>
+        </w:rPr>
+        <w:t>Egyéb topológiák</w:t>
+      </w:r>
+      <w:r>
+        <w:rPr>
+          <w:sz w:val="32"/>
+          <w:szCs w:val="32"/>
+        </w:rPr>
+        <w:t>:</w:t>
       </w:r>
       <w:r>
         <w:rPr>
@@ -1924,28 +1847,7 @@
           <w:szCs w:val="18"/>
         </w:rPr>
         <w:tab/>
-      </w:r>
-      <w:proofErr w:type="gramStart"/>
-      <w:r>
-        <w:rPr>
-          <w:i/>
-          <w:iCs/>
-          <w:color w:val="44546A" w:themeColor="text2"/>
-          <w:sz w:val="18"/>
-          <w:szCs w:val="18"/>
-        </w:rPr>
-        <w:t>A</w:t>
-      </w:r>
-      <w:proofErr w:type="gramEnd"/>
-      <w:r>
-        <w:rPr>
-          <w:i/>
-          <w:iCs/>
-          <w:color w:val="44546A" w:themeColor="text2"/>
-          <w:sz w:val="18"/>
-          <w:szCs w:val="18"/>
-        </w:rPr>
-        <w:t xml:space="preserve"> http szervert tartalmazó külső hálózatunk (Internet)</w:t>
+        <w:t>A http szervert tartalmazó külső hálózatunk (Internet)</w:t>
       </w:r>
     </w:p>
     <w:p>
@@ -1964,22 +1866,1228 @@
     </w:p>
     <w:p>
       <w:pPr>
+        <w:rPr>
+          <w:rFonts w:cstheme="minorHAnsi"/>
+          <w:i/>
+          <w:iCs/>
+          <w:smallCaps/>
+          <w:color w:val="44546A" w:themeColor="text2"/>
+          <w:sz w:val="18"/>
+          <w:szCs w:val="18"/>
+        </w:rPr>
+      </w:pPr>
+      <w:r>
+        <w:rPr>
+          <w:i/>
+          <w:iCs/>
+          <w:color w:val="44546A" w:themeColor="text2"/>
+          <w:sz w:val="18"/>
+          <w:szCs w:val="18"/>
+        </w:rPr>
+        <w:br w:type="page"/>
+      </w:r>
+      <w:r>
+        <w:rPr>
+          <w:rFonts w:cstheme="minorHAnsi"/>
+          <w:smallCaps/>
+          <w:color w:val="000000" w:themeColor="text1"/>
+          <w:sz w:val="48"/>
+          <w:szCs w:val="48"/>
+        </w:rPr>
+        <w:lastRenderedPageBreak/>
+        <w:t>Rack szekrénye</w:t>
+      </w:r>
+      <w:r>
+        <w:rPr>
+          <w:rFonts w:cstheme="minorHAnsi"/>
+          <w:smallCaps/>
+          <w:color w:val="000000" w:themeColor="text1"/>
+          <w:sz w:val="48"/>
+          <w:szCs w:val="48"/>
+        </w:rPr>
+        <w:t>k</w:t>
+      </w:r>
+      <w:r>
+        <w:rPr>
+          <w:rFonts w:cstheme="minorHAnsi"/>
+          <w:smallCaps/>
+          <w:color w:val="000000" w:themeColor="text1"/>
+          <w:sz w:val="48"/>
+          <w:szCs w:val="48"/>
+        </w:rPr>
+        <w:t xml:space="preserve"> elhelyezkedése és tartalma:</w:t>
+      </w:r>
+    </w:p>
+    <w:p>
+      <w:pPr>
+        <w:tabs>
+          <w:tab w:val="left" w:pos="187"/>
+        </w:tabs>
+        <w:rPr>
+          <w:rFonts w:cstheme="minorHAnsi"/>
+          <w:color w:val="000000" w:themeColor="text1"/>
+          <w:sz w:val="32"/>
+          <w:szCs w:val="32"/>
+        </w:rPr>
+      </w:pPr>
+      <w:r>
+        <w:rPr>
+          <w:noProof/>
+        </w:rPr>
+        <w:drawing>
+          <wp:anchor distT="0" distB="0" distL="114300" distR="114300" simplePos="0" relativeHeight="251741184" behindDoc="0" locked="0" layoutInCell="1" allowOverlap="1" wp14:anchorId="6AA4DC8C" wp14:editId="762676C1">
+            <wp:simplePos x="0" y="0"/>
+            <wp:positionH relativeFrom="column">
+              <wp:posOffset>1391920</wp:posOffset>
+            </wp:positionH>
+            <wp:positionV relativeFrom="paragraph">
+              <wp:posOffset>436880</wp:posOffset>
+            </wp:positionV>
+            <wp:extent cx="2623820" cy="1288415"/>
+            <wp:effectExtent l="0" t="0" r="5080" b="6985"/>
+            <wp:wrapSquare wrapText="bothSides"/>
+            <wp:docPr id="2120177909" name="Kép 1"/>
+            <wp:cNvGraphicFramePr>
+              <a:graphicFrameLocks xmlns:a="http://schemas.openxmlformats.org/drawingml/2006/main" noChangeAspect="1"/>
+            </wp:cNvGraphicFramePr>
+            <a:graphic xmlns:a="http://schemas.openxmlformats.org/drawingml/2006/main">
+              <a:graphicData uri="http://schemas.openxmlformats.org/drawingml/2006/picture">
+                <pic:pic xmlns:pic="http://schemas.openxmlformats.org/drawingml/2006/picture">
+                  <pic:nvPicPr>
+                    <pic:cNvPr id="2120177909" name=""/>
+                    <pic:cNvPicPr/>
+                  </pic:nvPicPr>
+                  <pic:blipFill>
+                    <a:blip r:embed="rId20" cstate="print">
+                      <a:extLst>
+                        <a:ext uri="{28A0092B-C50C-407E-A947-70E740481C1C}">
+                          <a14:useLocalDpi xmlns:a14="http://schemas.microsoft.com/office/drawing/2010/main" val="0"/>
+                        </a:ext>
+                      </a:extLst>
+                    </a:blip>
+                    <a:stretch>
+                      <a:fillRect/>
+                    </a:stretch>
+                  </pic:blipFill>
+                  <pic:spPr>
+                    <a:xfrm>
+                      <a:off x="0" y="0"/>
+                      <a:ext cx="2623820" cy="1288415"/>
+                    </a:xfrm>
+                    <a:prstGeom prst="rect">
+                      <a:avLst/>
+                    </a:prstGeom>
+                  </pic:spPr>
+                </pic:pic>
+              </a:graphicData>
+            </a:graphic>
+            <wp14:sizeRelH relativeFrom="margin">
+              <wp14:pctWidth>0</wp14:pctWidth>
+            </wp14:sizeRelH>
+            <wp14:sizeRelV relativeFrom="margin">
+              <wp14:pctHeight>0</wp14:pctHeight>
+            </wp14:sizeRelV>
+          </wp:anchor>
+        </w:drawing>
+      </w:r>
+      <w:r>
+        <w:rPr>
+          <w:noProof/>
+          <w:color w:val="000000" w:themeColor="text1"/>
+          <w:sz w:val="32"/>
+          <w:szCs w:val="32"/>
+        </w:rPr>
+        <w:drawing>
+          <wp:anchor distT="0" distB="0" distL="114300" distR="114300" simplePos="0" relativeHeight="251740160" behindDoc="0" locked="0" layoutInCell="1" allowOverlap="1" wp14:anchorId="5D669C3C" wp14:editId="624AA641">
+            <wp:simplePos x="0" y="0"/>
+            <wp:positionH relativeFrom="column">
+              <wp:posOffset>-520056</wp:posOffset>
+            </wp:positionH>
+            <wp:positionV relativeFrom="paragraph">
+              <wp:posOffset>449580</wp:posOffset>
+            </wp:positionV>
+            <wp:extent cx="1537335" cy="1294765"/>
+            <wp:effectExtent l="0" t="0" r="5715" b="635"/>
+            <wp:wrapTopAndBottom/>
+            <wp:docPr id="88215632" name="Kép 1" descr="A képen diagram, képernyőkép, sor, tervezés látható&#10;&#10;Automatikusan generált leírás"/>
+            <wp:cNvGraphicFramePr>
+              <a:graphicFrameLocks xmlns:a="http://schemas.openxmlformats.org/drawingml/2006/main" noChangeAspect="1"/>
+            </wp:cNvGraphicFramePr>
+            <a:graphic xmlns:a="http://schemas.openxmlformats.org/drawingml/2006/main">
+              <a:graphicData uri="http://schemas.openxmlformats.org/drawingml/2006/picture">
+                <pic:pic xmlns:pic="http://schemas.openxmlformats.org/drawingml/2006/picture">
+                  <pic:nvPicPr>
+                    <pic:cNvPr id="88215632" name="Kép 1" descr="A képen diagram, képernyőkép, sor, tervezés látható&#10;&#10;Automatikusan generált leírás"/>
+                    <pic:cNvPicPr/>
+                  </pic:nvPicPr>
+                  <pic:blipFill>
+                    <a:blip r:embed="rId21" cstate="print">
+                      <a:extLst>
+                        <a:ext uri="{28A0092B-C50C-407E-A947-70E740481C1C}">
+                          <a14:useLocalDpi xmlns:a14="http://schemas.microsoft.com/office/drawing/2010/main" val="0"/>
+                        </a:ext>
+                      </a:extLst>
+                    </a:blip>
+                    <a:stretch>
+                      <a:fillRect/>
+                    </a:stretch>
+                  </pic:blipFill>
+                  <pic:spPr>
+                    <a:xfrm>
+                      <a:off x="0" y="0"/>
+                      <a:ext cx="1537335" cy="1294765"/>
+                    </a:xfrm>
+                    <a:prstGeom prst="rect">
+                      <a:avLst/>
+                    </a:prstGeom>
+                  </pic:spPr>
+                </pic:pic>
+              </a:graphicData>
+            </a:graphic>
+            <wp14:sizeRelH relativeFrom="margin">
+              <wp14:pctWidth>0</wp14:pctWidth>
+            </wp14:sizeRelH>
+            <wp14:sizeRelV relativeFrom="margin">
+              <wp14:pctHeight>0</wp14:pctHeight>
+            </wp14:sizeRelV>
+          </wp:anchor>
+        </w:drawing>
+      </w:r>
+      <w:r>
+        <w:rPr>
+          <w:noProof/>
+        </w:rPr>
+        <w:drawing>
+          <wp:anchor distT="0" distB="0" distL="114300" distR="114300" simplePos="0" relativeHeight="251742208" behindDoc="0" locked="0" layoutInCell="1" allowOverlap="1" wp14:anchorId="709EC407" wp14:editId="6B3EC64F">
+            <wp:simplePos x="0" y="0"/>
+            <wp:positionH relativeFrom="column">
+              <wp:posOffset>4396147</wp:posOffset>
+            </wp:positionH>
+            <wp:positionV relativeFrom="paragraph">
+              <wp:posOffset>407860</wp:posOffset>
+            </wp:positionV>
+            <wp:extent cx="1864360" cy="1283970"/>
+            <wp:effectExtent l="0" t="0" r="2540" b="0"/>
+            <wp:wrapSquare wrapText="bothSides"/>
+            <wp:docPr id="1388209067" name="Kép 1" descr="A képen képernyőkép, számítógép, Párhuzamos, elektronika látható&#10;&#10;Automatikusan generált leírás"/>
+            <wp:cNvGraphicFramePr>
+              <a:graphicFrameLocks xmlns:a="http://schemas.openxmlformats.org/drawingml/2006/main" noChangeAspect="1"/>
+            </wp:cNvGraphicFramePr>
+            <a:graphic xmlns:a="http://schemas.openxmlformats.org/drawingml/2006/main">
+              <a:graphicData uri="http://schemas.openxmlformats.org/drawingml/2006/picture">
+                <pic:pic xmlns:pic="http://schemas.openxmlformats.org/drawingml/2006/picture">
+                  <pic:nvPicPr>
+                    <pic:cNvPr id="1388209067" name="Kép 1" descr="A képen képernyőkép, számítógép, Párhuzamos, elektronika látható&#10;&#10;Automatikusan generált leírás"/>
+                    <pic:cNvPicPr/>
+                  </pic:nvPicPr>
+                  <pic:blipFill>
+                    <a:blip r:embed="rId22" cstate="print">
+                      <a:extLst>
+                        <a:ext uri="{28A0092B-C50C-407E-A947-70E740481C1C}">
+                          <a14:useLocalDpi xmlns:a14="http://schemas.microsoft.com/office/drawing/2010/main" val="0"/>
+                        </a:ext>
+                      </a:extLst>
+                    </a:blip>
+                    <a:stretch>
+                      <a:fillRect/>
+                    </a:stretch>
+                  </pic:blipFill>
+                  <pic:spPr>
+                    <a:xfrm>
+                      <a:off x="0" y="0"/>
+                      <a:ext cx="1864360" cy="1283970"/>
+                    </a:xfrm>
+                    <a:prstGeom prst="rect">
+                      <a:avLst/>
+                    </a:prstGeom>
+                  </pic:spPr>
+                </pic:pic>
+              </a:graphicData>
+            </a:graphic>
+            <wp14:sizeRelH relativeFrom="margin">
+              <wp14:pctWidth>0</wp14:pctWidth>
+            </wp14:sizeRelH>
+            <wp14:sizeRelV relativeFrom="margin">
+              <wp14:pctHeight>0</wp14:pctHeight>
+            </wp14:sizeRelV>
+          </wp:anchor>
+        </w:drawing>
+      </w:r>
+      <w:r>
+        <w:rPr>
+          <w:color w:val="000000" w:themeColor="text1"/>
+          <w:sz w:val="48"/>
+          <w:szCs w:val="48"/>
+        </w:rPr>
+        <w:tab/>
+      </w:r>
+      <w:r>
+        <w:rPr>
+          <w:rFonts w:cstheme="minorHAnsi"/>
+          <w:color w:val="000000" w:themeColor="text1"/>
+          <w:sz w:val="32"/>
+          <w:szCs w:val="32"/>
+        </w:rPr>
+        <w:t>Földszint:</w:t>
+      </w:r>
+      <w:r>
+        <w:rPr>
+          <w:rFonts w:cstheme="minorHAnsi"/>
+          <w:noProof/>
+        </w:rPr>
+        <w:t xml:space="preserve"> </w:t>
+      </w:r>
+    </w:p>
+    <w:p>
+      <w:pPr>
+        <w:tabs>
+          <w:tab w:val="left" w:pos="187"/>
+          <w:tab w:val="left" w:pos="2977"/>
+          <w:tab w:val="left" w:pos="7088"/>
+        </w:tabs>
+        <w:ind w:right="-709" w:hanging="709"/>
+        <w:rPr>
+          <w:i/>
+          <w:iCs/>
+          <w:color w:val="44546A" w:themeColor="text2"/>
+          <w:sz w:val="18"/>
+          <w:szCs w:val="18"/>
+        </w:rPr>
+      </w:pPr>
+      <w:r>
+        <w:rPr>
+          <w:i/>
+          <w:iCs/>
+          <w:color w:val="44546A" w:themeColor="text2"/>
+          <w:sz w:val="18"/>
+          <w:szCs w:val="18"/>
+        </w:rPr>
+        <w:t xml:space="preserve">A földszinti rack </w:t>
+      </w:r>
+      <w:r>
+        <w:rPr>
+          <w:i/>
+          <w:iCs/>
+          <w:color w:val="44546A" w:themeColor="text2"/>
+          <w:sz w:val="18"/>
+          <w:szCs w:val="18"/>
+        </w:rPr>
+        <w:t>elhelyezkedése</w:t>
+      </w:r>
+      <w:r>
+        <w:rPr>
+          <w:i/>
+          <w:iCs/>
+          <w:color w:val="44546A" w:themeColor="text2"/>
+          <w:sz w:val="18"/>
+          <w:szCs w:val="18"/>
+        </w:rPr>
+        <w:tab/>
+        <w:t>A földszinti rack</w:t>
+      </w:r>
+      <w:r>
+        <w:rPr>
+          <w:i/>
+          <w:iCs/>
+          <w:color w:val="44546A" w:themeColor="text2"/>
+          <w:sz w:val="18"/>
+          <w:szCs w:val="18"/>
+        </w:rPr>
+        <w:t xml:space="preserve"> szekrény</w:t>
+      </w:r>
+      <w:r>
+        <w:rPr>
+          <w:i/>
+          <w:iCs/>
+          <w:color w:val="44546A" w:themeColor="text2"/>
+          <w:sz w:val="18"/>
+          <w:szCs w:val="18"/>
+        </w:rPr>
+        <w:t xml:space="preserve"> tartalma 1</w:t>
+      </w:r>
+      <w:r>
+        <w:rPr>
+          <w:i/>
+          <w:iCs/>
+          <w:color w:val="44546A" w:themeColor="text2"/>
+          <w:sz w:val="18"/>
+          <w:szCs w:val="18"/>
+        </w:rPr>
+        <w:tab/>
+        <w:t>A földszinti rack</w:t>
+      </w:r>
+      <w:r>
+        <w:rPr>
+          <w:i/>
+          <w:iCs/>
+          <w:color w:val="44546A" w:themeColor="text2"/>
+          <w:sz w:val="18"/>
+          <w:szCs w:val="18"/>
+        </w:rPr>
+        <w:t xml:space="preserve"> szekrény</w:t>
+      </w:r>
+      <w:r>
+        <w:rPr>
+          <w:i/>
+          <w:iCs/>
+          <w:color w:val="44546A" w:themeColor="text2"/>
+          <w:sz w:val="18"/>
+          <w:szCs w:val="18"/>
+        </w:rPr>
+        <w:t xml:space="preserve"> tartalma 2</w:t>
+      </w:r>
+    </w:p>
+    <w:p>
+      <w:pPr>
+        <w:tabs>
+          <w:tab w:val="left" w:pos="284"/>
+          <w:tab w:val="left" w:pos="2977"/>
+          <w:tab w:val="left" w:pos="7371"/>
+        </w:tabs>
+        <w:ind w:right="-709"/>
+        <w:rPr>
+          <w:rFonts w:cstheme="minorHAnsi"/>
+          <w:color w:val="000000" w:themeColor="text1"/>
+          <w:sz w:val="32"/>
+          <w:szCs w:val="32"/>
+        </w:rPr>
+      </w:pPr>
+      <w:r>
+        <w:rPr>
+          <w:noProof/>
+          <w:color w:val="000000" w:themeColor="text1"/>
+          <w:sz w:val="32"/>
+          <w:szCs w:val="32"/>
+        </w:rPr>
+        <w:drawing>
+          <wp:anchor distT="0" distB="0" distL="114300" distR="114300" simplePos="0" relativeHeight="251744256" behindDoc="0" locked="0" layoutInCell="1" allowOverlap="1" wp14:anchorId="61894D74" wp14:editId="1BB2FB83">
+            <wp:simplePos x="0" y="0"/>
+            <wp:positionH relativeFrom="column">
+              <wp:posOffset>4015105</wp:posOffset>
+            </wp:positionH>
+            <wp:positionV relativeFrom="paragraph">
+              <wp:posOffset>437903</wp:posOffset>
+            </wp:positionV>
+            <wp:extent cx="2267585" cy="1510030"/>
+            <wp:effectExtent l="0" t="0" r="0" b="0"/>
+            <wp:wrapSquare wrapText="bothSides"/>
+            <wp:docPr id="896265965" name="Kép 1" descr="A képen képernyőkép, számítógép, Téglalap, szöveg látható&#10;&#10;Automatikusan generált leírás"/>
+            <wp:cNvGraphicFramePr>
+              <a:graphicFrameLocks xmlns:a="http://schemas.openxmlformats.org/drawingml/2006/main" noChangeAspect="1"/>
+            </wp:cNvGraphicFramePr>
+            <a:graphic xmlns:a="http://schemas.openxmlformats.org/drawingml/2006/main">
+              <a:graphicData uri="http://schemas.openxmlformats.org/drawingml/2006/picture">
+                <pic:pic xmlns:pic="http://schemas.openxmlformats.org/drawingml/2006/picture">
+                  <pic:nvPicPr>
+                    <pic:cNvPr id="896265965" name="Kép 1" descr="A képen képernyőkép, számítógép, Téglalap, szöveg látható&#10;&#10;Automatikusan generált leírás"/>
+                    <pic:cNvPicPr/>
+                  </pic:nvPicPr>
+                  <pic:blipFill>
+                    <a:blip r:embed="rId23" cstate="print">
+                      <a:extLst>
+                        <a:ext uri="{28A0092B-C50C-407E-A947-70E740481C1C}">
+                          <a14:useLocalDpi xmlns:a14="http://schemas.microsoft.com/office/drawing/2010/main" val="0"/>
+                        </a:ext>
+                      </a:extLst>
+                    </a:blip>
+                    <a:stretch>
+                      <a:fillRect/>
+                    </a:stretch>
+                  </pic:blipFill>
+                  <pic:spPr>
+                    <a:xfrm>
+                      <a:off x="0" y="0"/>
+                      <a:ext cx="2267585" cy="1510030"/>
+                    </a:xfrm>
+                    <a:prstGeom prst="rect">
+                      <a:avLst/>
+                    </a:prstGeom>
+                  </pic:spPr>
+                </pic:pic>
+              </a:graphicData>
+            </a:graphic>
+            <wp14:sizeRelH relativeFrom="margin">
+              <wp14:pctWidth>0</wp14:pctWidth>
+            </wp14:sizeRelH>
+            <wp14:sizeRelV relativeFrom="margin">
+              <wp14:pctHeight>0</wp14:pctHeight>
+            </wp14:sizeRelV>
+          </wp:anchor>
+        </w:drawing>
+      </w:r>
+      <w:r>
+        <w:rPr>
+          <w:noProof/>
+          <w:color w:val="000000" w:themeColor="text1"/>
+          <w:sz w:val="32"/>
+          <w:szCs w:val="32"/>
+        </w:rPr>
+        <w:drawing>
+          <wp:anchor distT="0" distB="0" distL="114300" distR="114300" simplePos="0" relativeHeight="251745280" behindDoc="0" locked="0" layoutInCell="1" allowOverlap="1" wp14:anchorId="780E8F77" wp14:editId="2F4F49C3">
+            <wp:simplePos x="0" y="0"/>
+            <wp:positionH relativeFrom="column">
+              <wp:posOffset>1744345</wp:posOffset>
+            </wp:positionH>
+            <wp:positionV relativeFrom="paragraph">
+              <wp:posOffset>438538</wp:posOffset>
+            </wp:positionV>
+            <wp:extent cx="1945640" cy="1525905"/>
+            <wp:effectExtent l="0" t="0" r="0" b="0"/>
+            <wp:wrapSquare wrapText="bothSides"/>
+            <wp:docPr id="220104351" name="Kép 1" descr="A képen szöveg, képernyőkép, elektronika, Párhuzamos látható&#10;&#10;Automatikusan generált leírás"/>
+            <wp:cNvGraphicFramePr>
+              <a:graphicFrameLocks xmlns:a="http://schemas.openxmlformats.org/drawingml/2006/main" noChangeAspect="1"/>
+            </wp:cNvGraphicFramePr>
+            <a:graphic xmlns:a="http://schemas.openxmlformats.org/drawingml/2006/main">
+              <a:graphicData uri="http://schemas.openxmlformats.org/drawingml/2006/picture">
+                <pic:pic xmlns:pic="http://schemas.openxmlformats.org/drawingml/2006/picture">
+                  <pic:nvPicPr>
+                    <pic:cNvPr id="220104351" name="Kép 1" descr="A képen szöveg, képernyőkép, elektronika, Párhuzamos látható&#10;&#10;Automatikusan generált leírás"/>
+                    <pic:cNvPicPr/>
+                  </pic:nvPicPr>
+                  <pic:blipFill>
+                    <a:blip r:embed="rId24" cstate="print">
+                      <a:extLst>
+                        <a:ext uri="{28A0092B-C50C-407E-A947-70E740481C1C}">
+                          <a14:useLocalDpi xmlns:a14="http://schemas.microsoft.com/office/drawing/2010/main" val="0"/>
+                        </a:ext>
+                      </a:extLst>
+                    </a:blip>
+                    <a:stretch>
+                      <a:fillRect/>
+                    </a:stretch>
+                  </pic:blipFill>
+                  <pic:spPr>
+                    <a:xfrm>
+                      <a:off x="0" y="0"/>
+                      <a:ext cx="1945640" cy="1525905"/>
+                    </a:xfrm>
+                    <a:prstGeom prst="rect">
+                      <a:avLst/>
+                    </a:prstGeom>
+                  </pic:spPr>
+                </pic:pic>
+              </a:graphicData>
+            </a:graphic>
+            <wp14:sizeRelH relativeFrom="margin">
+              <wp14:pctWidth>0</wp14:pctWidth>
+            </wp14:sizeRelH>
+            <wp14:sizeRelV relativeFrom="margin">
+              <wp14:pctHeight>0</wp14:pctHeight>
+            </wp14:sizeRelV>
+          </wp:anchor>
+        </w:drawing>
+      </w:r>
+      <w:r>
+        <w:rPr>
+          <w:noProof/>
+          <w:color w:val="000000" w:themeColor="text1"/>
+          <w:sz w:val="32"/>
+          <w:szCs w:val="32"/>
+        </w:rPr>
+        <w:drawing>
+          <wp:anchor distT="0" distB="0" distL="114300" distR="114300" simplePos="0" relativeHeight="251743232" behindDoc="0" locked="0" layoutInCell="1" allowOverlap="1" wp14:anchorId="16E624B7" wp14:editId="06D6DE8A">
+            <wp:simplePos x="0" y="0"/>
+            <wp:positionH relativeFrom="column">
+              <wp:posOffset>-519430</wp:posOffset>
+            </wp:positionH>
+            <wp:positionV relativeFrom="paragraph">
+              <wp:posOffset>438125</wp:posOffset>
+            </wp:positionV>
+            <wp:extent cx="1649730" cy="1530985"/>
+            <wp:effectExtent l="0" t="0" r="7620" b="0"/>
+            <wp:wrapTopAndBottom/>
+            <wp:docPr id="1761381919" name="Kép 1" descr="A képen diagram, tervezés látható&#10;&#10;Automatikusan generált leírás"/>
+            <wp:cNvGraphicFramePr>
+              <a:graphicFrameLocks xmlns:a="http://schemas.openxmlformats.org/drawingml/2006/main" noChangeAspect="1"/>
+            </wp:cNvGraphicFramePr>
+            <a:graphic xmlns:a="http://schemas.openxmlformats.org/drawingml/2006/main">
+              <a:graphicData uri="http://schemas.openxmlformats.org/drawingml/2006/picture">
+                <pic:pic xmlns:pic="http://schemas.openxmlformats.org/drawingml/2006/picture">
+                  <pic:nvPicPr>
+                    <pic:cNvPr id="1761381919" name="Kép 1" descr="A képen diagram, tervezés látható&#10;&#10;Automatikusan generált leírás"/>
+                    <pic:cNvPicPr/>
+                  </pic:nvPicPr>
+                  <pic:blipFill>
+                    <a:blip r:embed="rId25" cstate="print">
+                      <a:extLst>
+                        <a:ext uri="{28A0092B-C50C-407E-A947-70E740481C1C}">
+                          <a14:useLocalDpi xmlns:a14="http://schemas.microsoft.com/office/drawing/2010/main" val="0"/>
+                        </a:ext>
+                      </a:extLst>
+                    </a:blip>
+                    <a:stretch>
+                      <a:fillRect/>
+                    </a:stretch>
+                  </pic:blipFill>
+                  <pic:spPr>
+                    <a:xfrm>
+                      <a:off x="0" y="0"/>
+                      <a:ext cx="1649730" cy="1530985"/>
+                    </a:xfrm>
+                    <a:prstGeom prst="rect">
+                      <a:avLst/>
+                    </a:prstGeom>
+                  </pic:spPr>
+                </pic:pic>
+              </a:graphicData>
+            </a:graphic>
+            <wp14:sizeRelH relativeFrom="margin">
+              <wp14:pctWidth>0</wp14:pctWidth>
+            </wp14:sizeRelH>
+            <wp14:sizeRelV relativeFrom="margin">
+              <wp14:pctHeight>0</wp14:pctHeight>
+            </wp14:sizeRelV>
+          </wp:anchor>
+        </w:drawing>
+      </w:r>
+      <w:r>
+        <w:rPr>
+          <w:color w:val="000000" w:themeColor="text1"/>
+          <w:sz w:val="32"/>
+          <w:szCs w:val="32"/>
+        </w:rPr>
+        <w:t xml:space="preserve"> </w:t>
+      </w:r>
+      <w:r>
+        <w:rPr>
+          <w:i/>
+          <w:iCs/>
+          <w:color w:val="44546A" w:themeColor="text2"/>
+          <w:sz w:val="18"/>
+          <w:szCs w:val="18"/>
+        </w:rPr>
+        <w:tab/>
+      </w:r>
+      <w:r>
+        <w:rPr>
+          <w:rFonts w:cstheme="minorHAnsi"/>
+          <w:color w:val="000000" w:themeColor="text1"/>
+          <w:sz w:val="32"/>
+          <w:szCs w:val="32"/>
+        </w:rPr>
+        <w:t>Első emelet:</w:t>
+      </w:r>
+      <w:r>
+        <w:rPr>
+          <w:rFonts w:cstheme="minorHAnsi"/>
+          <w:noProof/>
+        </w:rPr>
+        <w:t xml:space="preserve"> </w:t>
+      </w:r>
+    </w:p>
+    <w:p>
+      <w:pPr>
+        <w:tabs>
+          <w:tab w:val="left" w:pos="284"/>
+          <w:tab w:val="left" w:pos="2835"/>
+          <w:tab w:val="left" w:pos="6663"/>
+        </w:tabs>
+        <w:ind w:right="-709" w:hanging="851"/>
+        <w:rPr>
+          <w:i/>
+          <w:iCs/>
+          <w:color w:val="44546A" w:themeColor="text2"/>
+          <w:sz w:val="18"/>
+          <w:szCs w:val="18"/>
+        </w:rPr>
+      </w:pPr>
+      <w:r>
+        <w:rPr>
+          <w:i/>
+          <w:iCs/>
+          <w:color w:val="44546A" w:themeColor="text2"/>
+          <w:sz w:val="18"/>
+          <w:szCs w:val="18"/>
+        </w:rPr>
+        <w:t xml:space="preserve">Az első emeleti rack </w:t>
+      </w:r>
+      <w:r>
+        <w:rPr>
+          <w:i/>
+          <w:iCs/>
+          <w:color w:val="44546A" w:themeColor="text2"/>
+          <w:sz w:val="18"/>
+          <w:szCs w:val="18"/>
+        </w:rPr>
+        <w:t>elhelyezkedése</w:t>
+      </w:r>
+      <w:r>
+        <w:rPr>
+          <w:i/>
+          <w:iCs/>
+          <w:color w:val="44546A" w:themeColor="text2"/>
+          <w:sz w:val="18"/>
+          <w:szCs w:val="18"/>
+        </w:rPr>
+        <w:tab/>
+        <w:t>Az első emeleti rack</w:t>
+      </w:r>
+      <w:r>
+        <w:rPr>
+          <w:i/>
+          <w:iCs/>
+          <w:color w:val="44546A" w:themeColor="text2"/>
+          <w:sz w:val="18"/>
+          <w:szCs w:val="18"/>
+        </w:rPr>
+        <w:t xml:space="preserve"> szekrény</w:t>
+      </w:r>
+      <w:r>
+        <w:rPr>
+          <w:i/>
+          <w:iCs/>
+          <w:color w:val="44546A" w:themeColor="text2"/>
+          <w:sz w:val="18"/>
+          <w:szCs w:val="18"/>
+        </w:rPr>
+        <w:t xml:space="preserve"> tartalma 1</w:t>
+      </w:r>
+      <w:r>
+        <w:rPr>
+          <w:i/>
+          <w:iCs/>
+          <w:color w:val="44546A" w:themeColor="text2"/>
+          <w:sz w:val="18"/>
+          <w:szCs w:val="18"/>
+        </w:rPr>
+        <w:tab/>
+        <w:t>Az első emeleti rack</w:t>
+      </w:r>
+      <w:r>
+        <w:rPr>
+          <w:i/>
+          <w:iCs/>
+          <w:color w:val="44546A" w:themeColor="text2"/>
+          <w:sz w:val="18"/>
+          <w:szCs w:val="18"/>
+        </w:rPr>
+        <w:t xml:space="preserve"> szekrény</w:t>
+      </w:r>
+      <w:r>
+        <w:rPr>
+          <w:i/>
+          <w:iCs/>
+          <w:color w:val="44546A" w:themeColor="text2"/>
+          <w:sz w:val="18"/>
+          <w:szCs w:val="18"/>
+        </w:rPr>
+        <w:t xml:space="preserve"> tartalma 2</w:t>
+      </w:r>
+    </w:p>
+    <w:p>
+      <w:pPr>
+        <w:tabs>
+          <w:tab w:val="left" w:pos="284"/>
+          <w:tab w:val="left" w:pos="2835"/>
+          <w:tab w:val="left" w:pos="7371"/>
+        </w:tabs>
+        <w:ind w:right="-709"/>
+        <w:rPr>
+          <w:rFonts w:cstheme="minorHAnsi"/>
+          <w:color w:val="000000" w:themeColor="text1"/>
+          <w:sz w:val="32"/>
+          <w:szCs w:val="32"/>
+        </w:rPr>
+      </w:pPr>
+      <w:r>
+        <w:rPr>
+          <w:noProof/>
+        </w:rPr>
+        <w:drawing>
+          <wp:anchor distT="0" distB="0" distL="114300" distR="114300" simplePos="0" relativeHeight="251748352" behindDoc="0" locked="0" layoutInCell="1" allowOverlap="1" wp14:anchorId="15ED7F20" wp14:editId="3916F172">
+            <wp:simplePos x="0" y="0"/>
+            <wp:positionH relativeFrom="column">
+              <wp:posOffset>3992245</wp:posOffset>
+            </wp:positionH>
+            <wp:positionV relativeFrom="paragraph">
+              <wp:posOffset>404495</wp:posOffset>
+            </wp:positionV>
+            <wp:extent cx="2267585" cy="1491615"/>
+            <wp:effectExtent l="0" t="0" r="0" b="0"/>
+            <wp:wrapSquare wrapText="bothSides"/>
+            <wp:docPr id="1118661915" name="Kép 1"/>
+            <wp:cNvGraphicFramePr>
+              <a:graphicFrameLocks xmlns:a="http://schemas.openxmlformats.org/drawingml/2006/main" noChangeAspect="1"/>
+            </wp:cNvGraphicFramePr>
+            <a:graphic xmlns:a="http://schemas.openxmlformats.org/drawingml/2006/main">
+              <a:graphicData uri="http://schemas.openxmlformats.org/drawingml/2006/picture">
+                <pic:pic xmlns:pic="http://schemas.openxmlformats.org/drawingml/2006/picture">
+                  <pic:nvPicPr>
+                    <pic:cNvPr id="1118661915" name=""/>
+                    <pic:cNvPicPr/>
+                  </pic:nvPicPr>
+                  <pic:blipFill>
+                    <a:blip r:embed="rId26" cstate="print">
+                      <a:extLst>
+                        <a:ext uri="{28A0092B-C50C-407E-A947-70E740481C1C}">
+                          <a14:useLocalDpi xmlns:a14="http://schemas.microsoft.com/office/drawing/2010/main" val="0"/>
+                        </a:ext>
+                      </a:extLst>
+                    </a:blip>
+                    <a:stretch>
+                      <a:fillRect/>
+                    </a:stretch>
+                  </pic:blipFill>
+                  <pic:spPr>
+                    <a:xfrm>
+                      <a:off x="0" y="0"/>
+                      <a:ext cx="2267585" cy="1491615"/>
+                    </a:xfrm>
+                    <a:prstGeom prst="rect">
+                      <a:avLst/>
+                    </a:prstGeom>
+                  </pic:spPr>
+                </pic:pic>
+              </a:graphicData>
+            </a:graphic>
+            <wp14:sizeRelH relativeFrom="margin">
+              <wp14:pctWidth>0</wp14:pctWidth>
+            </wp14:sizeRelH>
+            <wp14:sizeRelV relativeFrom="margin">
+              <wp14:pctHeight>0</wp14:pctHeight>
+            </wp14:sizeRelV>
+          </wp:anchor>
+        </w:drawing>
+      </w:r>
+      <w:r>
+        <w:rPr>
+          <w:noProof/>
+          <w:color w:val="000000" w:themeColor="text1"/>
+          <w:sz w:val="32"/>
+          <w:szCs w:val="32"/>
+        </w:rPr>
+        <w:drawing>
+          <wp:anchor distT="0" distB="0" distL="114300" distR="114300" simplePos="0" relativeHeight="251746304" behindDoc="0" locked="0" layoutInCell="1" allowOverlap="1" wp14:anchorId="7B51132F" wp14:editId="1256A262">
+            <wp:simplePos x="0" y="0"/>
+            <wp:positionH relativeFrom="column">
+              <wp:posOffset>-520065</wp:posOffset>
+            </wp:positionH>
+            <wp:positionV relativeFrom="paragraph">
+              <wp:posOffset>440690</wp:posOffset>
+            </wp:positionV>
+            <wp:extent cx="1483995" cy="1480185"/>
+            <wp:effectExtent l="0" t="0" r="1905" b="5715"/>
+            <wp:wrapTopAndBottom/>
+            <wp:docPr id="893251878" name="Kép 1" descr="A képen szöveg, képernyőkép, diagram, Téglalap látható&#10;&#10;Automatikusan generált leírás"/>
+            <wp:cNvGraphicFramePr>
+              <a:graphicFrameLocks xmlns:a="http://schemas.openxmlformats.org/drawingml/2006/main" noChangeAspect="1"/>
+            </wp:cNvGraphicFramePr>
+            <a:graphic xmlns:a="http://schemas.openxmlformats.org/drawingml/2006/main">
+              <a:graphicData uri="http://schemas.openxmlformats.org/drawingml/2006/picture">
+                <pic:pic xmlns:pic="http://schemas.openxmlformats.org/drawingml/2006/picture">
+                  <pic:nvPicPr>
+                    <pic:cNvPr id="893251878" name="Kép 1" descr="A képen szöveg, képernyőkép, diagram, Téglalap látható&#10;&#10;Automatikusan generált leírás"/>
+                    <pic:cNvPicPr/>
+                  </pic:nvPicPr>
+                  <pic:blipFill>
+                    <a:blip r:embed="rId27" cstate="print">
+                      <a:extLst>
+                        <a:ext uri="{28A0092B-C50C-407E-A947-70E740481C1C}">
+                          <a14:useLocalDpi xmlns:a14="http://schemas.microsoft.com/office/drawing/2010/main" val="0"/>
+                        </a:ext>
+                      </a:extLst>
+                    </a:blip>
+                    <a:stretch>
+                      <a:fillRect/>
+                    </a:stretch>
+                  </pic:blipFill>
+                  <pic:spPr>
+                    <a:xfrm>
+                      <a:off x="0" y="0"/>
+                      <a:ext cx="1483995" cy="1480185"/>
+                    </a:xfrm>
+                    <a:prstGeom prst="rect">
+                      <a:avLst/>
+                    </a:prstGeom>
+                  </pic:spPr>
+                </pic:pic>
+              </a:graphicData>
+            </a:graphic>
+            <wp14:sizeRelH relativeFrom="margin">
+              <wp14:pctWidth>0</wp14:pctWidth>
+            </wp14:sizeRelH>
+            <wp14:sizeRelV relativeFrom="margin">
+              <wp14:pctHeight>0</wp14:pctHeight>
+            </wp14:sizeRelV>
+          </wp:anchor>
+        </w:drawing>
+      </w:r>
+      <w:r>
+        <w:rPr>
+          <w:noProof/>
+        </w:rPr>
+        <w:drawing>
+          <wp:anchor distT="0" distB="0" distL="114300" distR="114300" simplePos="0" relativeHeight="251749376" behindDoc="0" locked="0" layoutInCell="1" allowOverlap="1" wp14:anchorId="7CB1FAB2" wp14:editId="34CFEC0F">
+            <wp:simplePos x="0" y="0"/>
+            <wp:positionH relativeFrom="column">
+              <wp:posOffset>1736403</wp:posOffset>
+            </wp:positionH>
+            <wp:positionV relativeFrom="paragraph">
+              <wp:posOffset>440690</wp:posOffset>
+            </wp:positionV>
+            <wp:extent cx="1953260" cy="1461770"/>
+            <wp:effectExtent l="0" t="0" r="8890" b="5080"/>
+            <wp:wrapSquare wrapText="bothSides"/>
+            <wp:docPr id="1098099210" name="Kép 1" descr="A képen szöveg, képernyőkép, elektronika, számítógép látható&#10;&#10;Automatikusan generált leírás"/>
+            <wp:cNvGraphicFramePr>
+              <a:graphicFrameLocks xmlns:a="http://schemas.openxmlformats.org/drawingml/2006/main" noChangeAspect="1"/>
+            </wp:cNvGraphicFramePr>
+            <a:graphic xmlns:a="http://schemas.openxmlformats.org/drawingml/2006/main">
+              <a:graphicData uri="http://schemas.openxmlformats.org/drawingml/2006/picture">
+                <pic:pic xmlns:pic="http://schemas.openxmlformats.org/drawingml/2006/picture">
+                  <pic:nvPicPr>
+                    <pic:cNvPr id="1098099210" name="Kép 1" descr="A képen szöveg, képernyőkép, elektronika, számítógép látható&#10;&#10;Automatikusan generált leírás"/>
+                    <pic:cNvPicPr/>
+                  </pic:nvPicPr>
+                  <pic:blipFill>
+                    <a:blip r:embed="rId28" cstate="print">
+                      <a:extLst>
+                        <a:ext uri="{28A0092B-C50C-407E-A947-70E740481C1C}">
+                          <a14:useLocalDpi xmlns:a14="http://schemas.microsoft.com/office/drawing/2010/main" val="0"/>
+                        </a:ext>
+                      </a:extLst>
+                    </a:blip>
+                    <a:stretch>
+                      <a:fillRect/>
+                    </a:stretch>
+                  </pic:blipFill>
+                  <pic:spPr>
+                    <a:xfrm>
+                      <a:off x="0" y="0"/>
+                      <a:ext cx="1953260" cy="1461770"/>
+                    </a:xfrm>
+                    <a:prstGeom prst="rect">
+                      <a:avLst/>
+                    </a:prstGeom>
+                  </pic:spPr>
+                </pic:pic>
+              </a:graphicData>
+            </a:graphic>
+            <wp14:sizeRelH relativeFrom="margin">
+              <wp14:pctWidth>0</wp14:pctWidth>
+            </wp14:sizeRelH>
+            <wp14:sizeRelV relativeFrom="margin">
+              <wp14:pctHeight>0</wp14:pctHeight>
+            </wp14:sizeRelV>
+          </wp:anchor>
+        </w:drawing>
+      </w:r>
+      <w:r>
+        <w:rPr>
+          <w:sz w:val="18"/>
+          <w:szCs w:val="18"/>
+        </w:rPr>
+        <w:tab/>
+      </w:r>
+      <w:r>
+        <w:rPr>
+          <w:rFonts w:cstheme="minorHAnsi"/>
+          <w:color w:val="000000" w:themeColor="text1"/>
+          <w:sz w:val="32"/>
+          <w:szCs w:val="32"/>
+        </w:rPr>
+        <w:t>Második emelet:</w:t>
+      </w:r>
+      <w:r>
+        <w:rPr>
+          <w:rFonts w:cstheme="minorHAnsi"/>
+          <w:noProof/>
+        </w:rPr>
+        <w:t xml:space="preserve"> </w:t>
+      </w:r>
+    </w:p>
+    <w:p>
+      <w:pPr>
+        <w:tabs>
+          <w:tab w:val="left" w:pos="284"/>
+          <w:tab w:val="left" w:pos="2694"/>
+          <w:tab w:val="left" w:pos="6521"/>
+        </w:tabs>
+        <w:ind w:right="-993" w:hanging="851"/>
+        <w:rPr>
+          <w:i/>
+          <w:iCs/>
+          <w:color w:val="44546A" w:themeColor="text2"/>
+          <w:sz w:val="18"/>
+          <w:szCs w:val="18"/>
+        </w:rPr>
+      </w:pPr>
+      <w:r>
+        <w:rPr>
+          <w:noProof/>
+          <w:color w:val="000000" w:themeColor="text1"/>
+          <w:sz w:val="32"/>
+          <w:szCs w:val="32"/>
+        </w:rPr>
+        <w:drawing>
+          <wp:anchor distT="0" distB="0" distL="114300" distR="114300" simplePos="0" relativeHeight="251753472" behindDoc="0" locked="0" layoutInCell="1" allowOverlap="1" wp14:anchorId="4DB632CE" wp14:editId="517FF467">
+            <wp:simplePos x="0" y="0"/>
+            <wp:positionH relativeFrom="column">
+              <wp:posOffset>1724025</wp:posOffset>
+            </wp:positionH>
+            <wp:positionV relativeFrom="paragraph">
+              <wp:posOffset>1899920</wp:posOffset>
+            </wp:positionV>
+            <wp:extent cx="2795905" cy="1348105"/>
+            <wp:effectExtent l="0" t="0" r="4445" b="4445"/>
+            <wp:wrapSquare wrapText="bothSides"/>
+            <wp:docPr id="490505765" name="Kép 1" descr="A képen asztal, íróasztal, bútorok, tervezés látható&#10;&#10;Automatikusan generált leírás"/>
+            <wp:cNvGraphicFramePr>
+              <a:graphicFrameLocks xmlns:a="http://schemas.openxmlformats.org/drawingml/2006/main" noChangeAspect="1"/>
+            </wp:cNvGraphicFramePr>
+            <a:graphic xmlns:a="http://schemas.openxmlformats.org/drawingml/2006/main">
+              <a:graphicData uri="http://schemas.openxmlformats.org/drawingml/2006/picture">
+                <pic:pic xmlns:pic="http://schemas.openxmlformats.org/drawingml/2006/picture">
+                  <pic:nvPicPr>
+                    <pic:cNvPr id="490505765" name="Kép 1" descr="A képen asztal, íróasztal, bútorok, tervezés látható&#10;&#10;Automatikusan generált leírás"/>
+                    <pic:cNvPicPr/>
+                  </pic:nvPicPr>
+                  <pic:blipFill>
+                    <a:blip r:embed="rId29" cstate="print">
+                      <a:extLst>
+                        <a:ext uri="{28A0092B-C50C-407E-A947-70E740481C1C}">
+                          <a14:useLocalDpi xmlns:a14="http://schemas.microsoft.com/office/drawing/2010/main" val="0"/>
+                        </a:ext>
+                      </a:extLst>
+                    </a:blip>
+                    <a:stretch>
+                      <a:fillRect/>
+                    </a:stretch>
+                  </pic:blipFill>
+                  <pic:spPr>
+                    <a:xfrm>
+                      <a:off x="0" y="0"/>
+                      <a:ext cx="2795905" cy="1348105"/>
+                    </a:xfrm>
+                    <a:prstGeom prst="rect">
+                      <a:avLst/>
+                    </a:prstGeom>
+                  </pic:spPr>
+                </pic:pic>
+              </a:graphicData>
+            </a:graphic>
+            <wp14:sizeRelH relativeFrom="margin">
+              <wp14:pctWidth>0</wp14:pctWidth>
+            </wp14:sizeRelH>
+            <wp14:sizeRelV relativeFrom="margin">
+              <wp14:pctHeight>0</wp14:pctHeight>
+            </wp14:sizeRelV>
+          </wp:anchor>
+        </w:drawing>
+      </w:r>
+      <w:r>
+        <w:rPr>
+          <w:noProof/>
+          <w:sz w:val="18"/>
+          <w:szCs w:val="18"/>
+        </w:rPr>
+        <w:drawing>
+          <wp:anchor distT="0" distB="0" distL="114300" distR="114300" simplePos="0" relativeHeight="251751424" behindDoc="0" locked="0" layoutInCell="1" allowOverlap="1" wp14:anchorId="076E60CC" wp14:editId="48E342A1">
+            <wp:simplePos x="0" y="0"/>
+            <wp:positionH relativeFrom="column">
+              <wp:posOffset>-520065</wp:posOffset>
+            </wp:positionH>
+            <wp:positionV relativeFrom="paragraph">
+              <wp:posOffset>1900555</wp:posOffset>
+            </wp:positionV>
+            <wp:extent cx="1727835" cy="1348105"/>
+            <wp:effectExtent l="0" t="0" r="5715" b="4445"/>
+            <wp:wrapTopAndBottom/>
+            <wp:docPr id="815444583" name="Kép 1" descr="A képen clipart, tervezés látható&#10;&#10;Automatikusan generált leírás"/>
+            <wp:cNvGraphicFramePr>
+              <a:graphicFrameLocks xmlns:a="http://schemas.openxmlformats.org/drawingml/2006/main" noChangeAspect="1"/>
+            </wp:cNvGraphicFramePr>
+            <a:graphic xmlns:a="http://schemas.openxmlformats.org/drawingml/2006/main">
+              <a:graphicData uri="http://schemas.openxmlformats.org/drawingml/2006/picture">
+                <pic:pic xmlns:pic="http://schemas.openxmlformats.org/drawingml/2006/picture">
+                  <pic:nvPicPr>
+                    <pic:cNvPr id="815444583" name="Kép 1" descr="A képen clipart, tervezés látható&#10;&#10;Automatikusan generált leírás"/>
+                    <pic:cNvPicPr/>
+                  </pic:nvPicPr>
+                  <pic:blipFill>
+                    <a:blip r:embed="rId30" cstate="print">
+                      <a:extLst>
+                        <a:ext uri="{28A0092B-C50C-407E-A947-70E740481C1C}">
+                          <a14:useLocalDpi xmlns:a14="http://schemas.microsoft.com/office/drawing/2010/main" val="0"/>
+                        </a:ext>
+                      </a:extLst>
+                    </a:blip>
+                    <a:stretch>
+                      <a:fillRect/>
+                    </a:stretch>
+                  </pic:blipFill>
+                  <pic:spPr>
+                    <a:xfrm>
+                      <a:off x="0" y="0"/>
+                      <a:ext cx="1727835" cy="1348105"/>
+                    </a:xfrm>
+                    <a:prstGeom prst="rect">
+                      <a:avLst/>
+                    </a:prstGeom>
+                  </pic:spPr>
+                </pic:pic>
+              </a:graphicData>
+            </a:graphic>
+            <wp14:sizeRelH relativeFrom="margin">
+              <wp14:pctWidth>0</wp14:pctWidth>
+            </wp14:sizeRelH>
+            <wp14:sizeRelV relativeFrom="margin">
+              <wp14:pctHeight>0</wp14:pctHeight>
+            </wp14:sizeRelV>
+          </wp:anchor>
+        </w:drawing>
+      </w:r>
+      <w:r>
+        <w:rPr>
+          <w:i/>
+          <w:iCs/>
+          <w:color w:val="44546A" w:themeColor="text2"/>
+          <w:sz w:val="18"/>
+          <w:szCs w:val="18"/>
+        </w:rPr>
+        <w:t xml:space="preserve">A </w:t>
+      </w:r>
+      <w:r>
+        <w:rPr>
+          <w:i/>
+          <w:iCs/>
+          <w:color w:val="44546A" w:themeColor="text2"/>
+          <w:sz w:val="18"/>
+          <w:szCs w:val="18"/>
+        </w:rPr>
+        <w:t>második</w:t>
+      </w:r>
+      <w:r>
+        <w:rPr>
+          <w:i/>
+          <w:iCs/>
+          <w:color w:val="44546A" w:themeColor="text2"/>
+          <w:sz w:val="18"/>
+          <w:szCs w:val="18"/>
+        </w:rPr>
+        <w:t xml:space="preserve"> emeleti </w:t>
+      </w:r>
+      <w:r>
+        <w:rPr>
+          <w:i/>
+          <w:iCs/>
+          <w:color w:val="44546A" w:themeColor="text2"/>
+          <w:sz w:val="18"/>
+          <w:szCs w:val="18"/>
+        </w:rPr>
+        <w:t>szerverszoba</w:t>
+      </w:r>
+      <w:r>
+        <w:rPr>
+          <w:i/>
+          <w:iCs/>
+          <w:color w:val="44546A" w:themeColor="text2"/>
+          <w:sz w:val="18"/>
+          <w:szCs w:val="18"/>
+        </w:rPr>
+        <w:tab/>
+        <w:t>A második emeleti szerverszoba tartalma</w:t>
+      </w:r>
+      <w:r>
+        <w:rPr>
+          <w:i/>
+          <w:iCs/>
+          <w:color w:val="44546A" w:themeColor="text2"/>
+          <w:sz w:val="18"/>
+          <w:szCs w:val="18"/>
+        </w:rPr>
+        <w:t xml:space="preserve"> 1</w:t>
+      </w:r>
+      <w:r>
+        <w:rPr>
+          <w:i/>
+          <w:iCs/>
+          <w:color w:val="44546A" w:themeColor="text2"/>
+          <w:sz w:val="18"/>
+          <w:szCs w:val="18"/>
+        </w:rPr>
+        <w:tab/>
+        <w:t xml:space="preserve">A második emeleti szerverszoba </w:t>
+      </w:r>
+      <w:r>
+        <w:rPr>
+          <w:i/>
+          <w:iCs/>
+          <w:color w:val="44546A" w:themeColor="text2"/>
+          <w:sz w:val="18"/>
+          <w:szCs w:val="18"/>
+        </w:rPr>
+        <w:t>tartalma 2</w:t>
+      </w:r>
+    </w:p>
+    <w:p>
+      <w:pPr>
+        <w:tabs>
+          <w:tab w:val="left" w:pos="284"/>
+          <w:tab w:val="left" w:pos="3402"/>
+          <w:tab w:val="left" w:pos="6521"/>
+        </w:tabs>
+        <w:ind w:right="-993" w:hanging="851"/>
+        <w:rPr>
+          <w:color w:val="000000" w:themeColor="text1"/>
+          <w:sz w:val="32"/>
+          <w:szCs w:val="32"/>
+        </w:rPr>
+      </w:pPr>
+      <w:r>
+        <w:rPr>
+          <w:i/>
+          <w:iCs/>
+          <w:color w:val="44546A" w:themeColor="text2"/>
+          <w:sz w:val="18"/>
+          <w:szCs w:val="18"/>
+        </w:rPr>
+        <w:t>A második emeleti rack elhelyezkedése</w:t>
+      </w:r>
+      <w:r>
+        <w:rPr>
+          <w:i/>
+          <w:iCs/>
+          <w:color w:val="44546A" w:themeColor="text2"/>
+          <w:sz w:val="18"/>
+          <w:szCs w:val="18"/>
+        </w:rPr>
+        <w:tab/>
+        <w:t>A második emeleti rack szekrény tartalma</w:t>
+      </w:r>
+    </w:p>
+    <w:p>
+      <w:pPr>
+        <w:tabs>
+          <w:tab w:val="left" w:pos="284"/>
+          <w:tab w:val="left" w:pos="3402"/>
+          <w:tab w:val="left" w:pos="6521"/>
+        </w:tabs>
+        <w:ind w:right="-993" w:hanging="851"/>
         <w:jc w:val="center"/>
         <w:rPr>
+          <w:rFonts w:cstheme="minorHAnsi"/>
+          <w:smallCaps/>
+          <w:color w:val="000000" w:themeColor="text1"/>
+          <w:sz w:val="32"/>
+          <w:szCs w:val="32"/>
+        </w:rPr>
+      </w:pPr>
+      <w:r>
+        <w:rPr>
+          <w:rFonts w:cstheme="minorHAnsi"/>
+          <w:smallCaps/>
           <w:sz w:val="72"/>
           <w:szCs w:val="72"/>
         </w:rPr>
-      </w:pPr>
-      <w:r>
-        <w:rPr>
-          <w:sz w:val="72"/>
-          <w:szCs w:val="72"/>
-        </w:rPr>
         <w:lastRenderedPageBreak/>
         <w:t>Hálózati eszköz</w:t>
       </w:r>
       <w:r>
         <w:rPr>
+          <w:rFonts w:cstheme="minorHAnsi"/>
+          <w:smallCaps/>
           <w:sz w:val="72"/>
           <w:szCs w:val="72"/>
         </w:rPr>
@@ -1991,12 +3099,16 @@
         <w:spacing w:after="0"/>
         <w:jc w:val="center"/>
         <w:rPr>
+          <w:rFonts w:cstheme="minorHAnsi"/>
+          <w:smallCaps/>
           <w:sz w:val="40"/>
           <w:szCs w:val="40"/>
         </w:rPr>
       </w:pPr>
       <w:r>
         <w:rPr>
+          <w:rFonts w:cstheme="minorHAnsi"/>
+          <w:smallCaps/>
           <w:sz w:val="40"/>
           <w:szCs w:val="40"/>
         </w:rPr>
@@ -2011,32 +3123,44 @@
         <w:spacing w:after="240"/>
         <w:jc w:val="center"/>
         <w:rPr>
-          <w:sz w:val="40"/>
-          <w:szCs w:val="40"/>
+          <w:rFonts w:cstheme="minorHAnsi"/>
+          <w:smallCaps/>
+          <w:sz w:val="32"/>
+          <w:szCs w:val="32"/>
         </w:rPr>
       </w:pPr>
-      <w:proofErr w:type="gramStart"/>
-      <w:r>
-        <w:rPr>
-          <w:sz w:val="40"/>
-          <w:szCs w:val="40"/>
+      <w:r>
+        <w:rPr>
+          <w:rFonts w:cstheme="minorHAnsi"/>
+          <w:sz w:val="32"/>
+          <w:szCs w:val="32"/>
         </w:rPr>
         <w:t>e</w:t>
       </w:r>
       <w:r>
         <w:rPr>
-          <w:sz w:val="40"/>
-          <w:szCs w:val="40"/>
+          <w:rFonts w:cstheme="minorHAnsi"/>
+          <w:sz w:val="32"/>
+          <w:szCs w:val="32"/>
         </w:rPr>
         <w:t>szköztípus</w:t>
       </w:r>
-      <w:proofErr w:type="gramEnd"/>
-      <w:r>
-        <w:rPr>
-          <w:sz w:val="40"/>
-          <w:szCs w:val="40"/>
-        </w:rPr>
-        <w:t xml:space="preserve"> szerint csoportosítva:</w:t>
+      <w:r>
+        <w:rPr>
+          <w:rFonts w:cstheme="minorHAnsi"/>
+          <w:sz w:val="32"/>
+          <w:szCs w:val="32"/>
+        </w:rPr>
+        <w:t xml:space="preserve"> szerint csoportosítva</w:t>
+      </w:r>
+      <w:r>
+        <w:rPr>
+          <w:rFonts w:cstheme="minorHAnsi"/>
+          <w:smallCaps/>
+          <w:sz w:val="32"/>
+          <w:szCs w:val="32"/>
+        </w:rPr>
+        <w:t>:</w:t>
       </w:r>
     </w:p>
     <w:tbl>
@@ -5621,25 +6745,7 @@
                 <w:color w:val="000000"/>
                 <w:lang w:eastAsia="hu-HU"/>
               </w:rPr>
-              <w:t>R-FL3, SV-DHCP</w:t>
-            </w:r>
-            <w:proofErr w:type="gramStart"/>
-            <w:r>
-              <w:rPr>
-                <w:rFonts w:ascii="Calibri" w:eastAsia="Times New Roman" w:hAnsi="Calibri" w:cs="Calibri"/>
-                <w:color w:val="000000"/>
-                <w:lang w:eastAsia="hu-HU"/>
-              </w:rPr>
-              <w:t>,EMAIL</w:t>
-            </w:r>
-            <w:proofErr w:type="gramEnd"/>
-            <w:r>
-              <w:rPr>
-                <w:rFonts w:ascii="Calibri" w:eastAsia="Times New Roman" w:hAnsi="Calibri" w:cs="Calibri"/>
-                <w:color w:val="000000"/>
-                <w:lang w:eastAsia="hu-HU"/>
-              </w:rPr>
-              <w:t>,FTP</w:t>
+              <w:t>R-FL3, SV-DHCP,EMAIL,FTP</w:t>
             </w:r>
           </w:p>
         </w:tc>
@@ -6532,25 +7638,7 @@
                 <w:color w:val="000000"/>
                 <w:lang w:eastAsia="hu-HU"/>
               </w:rPr>
-              <w:t>SV_DHCP</w:t>
-            </w:r>
-            <w:proofErr w:type="gramStart"/>
-            <w:r>
-              <w:rPr>
-                <w:rFonts w:ascii="Calibri" w:eastAsia="Times New Roman" w:hAnsi="Calibri" w:cs="Calibri"/>
-                <w:color w:val="000000"/>
-                <w:lang w:eastAsia="hu-HU"/>
-              </w:rPr>
-              <w:t>,EMAIL</w:t>
-            </w:r>
-            <w:proofErr w:type="gramEnd"/>
-            <w:r>
-              <w:rPr>
-                <w:rFonts w:ascii="Calibri" w:eastAsia="Times New Roman" w:hAnsi="Calibri" w:cs="Calibri"/>
-                <w:color w:val="000000"/>
-                <w:lang w:eastAsia="hu-HU"/>
-              </w:rPr>
-              <w:t>,FTP</w:t>
+              <w:t>SV_DHCP,EMAIL,FTP</w:t>
             </w:r>
           </w:p>
         </w:tc>
@@ -6797,12 +7885,14 @@
         <w:spacing w:before="1200"/>
         <w:jc w:val="center"/>
         <w:rPr>
+          <w:rFonts w:cstheme="minorHAnsi"/>
           <w:sz w:val="32"/>
           <w:szCs w:val="32"/>
         </w:rPr>
       </w:pPr>
       <w:r>
         <w:rPr>
+          <w:rFonts w:cstheme="minorHAnsi"/>
           <w:sz w:val="32"/>
           <w:szCs w:val="32"/>
         </w:rPr>
@@ -6811,6 +7901,7 @@
       </w:r>
       <w:r>
         <w:rPr>
+          <w:rFonts w:cstheme="minorHAnsi"/>
           <w:sz w:val="32"/>
           <w:szCs w:val="32"/>
         </w:rPr>
@@ -6818,6 +7909,7 @@
       </w:r>
       <w:r>
         <w:rPr>
+          <w:rFonts w:cstheme="minorHAnsi"/>
           <w:sz w:val="32"/>
           <w:szCs w:val="32"/>
         </w:rPr>
@@ -10124,25 +11216,7 @@
                 <w:color w:val="000000"/>
                 <w:lang w:eastAsia="hu-HU"/>
               </w:rPr>
-              <w:t>R-FL3, SV-DHCP</w:t>
-            </w:r>
-            <w:proofErr w:type="gramStart"/>
-            <w:r>
-              <w:rPr>
-                <w:rFonts w:ascii="Calibri" w:eastAsia="Times New Roman" w:hAnsi="Calibri" w:cs="Calibri"/>
-                <w:color w:val="000000"/>
-                <w:lang w:eastAsia="hu-HU"/>
-              </w:rPr>
-              <w:t>,EMAIL</w:t>
-            </w:r>
-            <w:proofErr w:type="gramEnd"/>
-            <w:r>
-              <w:rPr>
-                <w:rFonts w:ascii="Calibri" w:eastAsia="Times New Roman" w:hAnsi="Calibri" w:cs="Calibri"/>
-                <w:color w:val="000000"/>
-                <w:lang w:eastAsia="hu-HU"/>
-              </w:rPr>
-              <w:t>,FTP</w:t>
+              <w:t>R-FL3, SV-DHCP,EMAIL,FTP</w:t>
             </w:r>
           </w:p>
         </w:tc>
@@ -12573,32 +13647,16 @@
         <w:spacing w:before="1200"/>
         <w:jc w:val="center"/>
         <w:rPr>
-          <w:sz w:val="32"/>
-          <w:szCs w:val="32"/>
+          <w:sz w:val="40"/>
+          <w:szCs w:val="40"/>
         </w:rPr>
       </w:pPr>
       <w:r>
         <w:rPr>
-          <w:sz w:val="32"/>
-          <w:szCs w:val="32"/>
-        </w:rPr>
-        <w:t xml:space="preserve">Használt </w:t>
-      </w:r>
-      <w:proofErr w:type="spellStart"/>
-      <w:r>
-        <w:rPr>
-          <w:sz w:val="32"/>
-          <w:szCs w:val="32"/>
-        </w:rPr>
-        <w:t>jelszavaink</w:t>
-      </w:r>
-      <w:proofErr w:type="spellEnd"/>
-      <w:r>
-        <w:rPr>
-          <w:sz w:val="32"/>
-          <w:szCs w:val="32"/>
-        </w:rPr>
-        <w:t>:</w:t>
+          <w:sz w:val="40"/>
+          <w:szCs w:val="40"/>
+        </w:rPr>
+        <w:t>Használt jelszavaink:</w:t>
       </w:r>
     </w:p>
     <w:tbl>
@@ -12780,7 +13838,6 @@
                 <w:lang w:eastAsia="hu-HU"/>
               </w:rPr>
             </w:pPr>
-            <w:proofErr w:type="spellStart"/>
             <w:r>
               <w:rPr>
                 <w:rFonts w:ascii="Calibri" w:eastAsia="Times New Roman" w:hAnsi="Calibri" w:cs="Calibri"/>
@@ -12789,7 +13846,6 @@
               </w:rPr>
               <w:t>admin</w:t>
             </w:r>
-            <w:proofErr w:type="spellEnd"/>
           </w:p>
         </w:tc>
         <w:tc>
@@ -12853,23 +13909,13 @@
                 <w:lang w:eastAsia="hu-HU"/>
               </w:rPr>
             </w:pPr>
-            <w:proofErr w:type="spellStart"/>
-            <w:r>
-              <w:rPr>
-                <w:rFonts w:ascii="Calibri" w:eastAsia="Times New Roman" w:hAnsi="Calibri" w:cs="Calibri"/>
-                <w:color w:val="000000"/>
-                <w:lang w:eastAsia="hu-HU"/>
-              </w:rPr>
-              <w:t>Privileged</w:t>
-            </w:r>
-            <w:proofErr w:type="spellEnd"/>
-            <w:r>
-              <w:rPr>
-                <w:rFonts w:ascii="Calibri" w:eastAsia="Times New Roman" w:hAnsi="Calibri" w:cs="Calibri"/>
-                <w:color w:val="000000"/>
-                <w:lang w:eastAsia="hu-HU"/>
-              </w:rPr>
-              <w:t xml:space="preserve"> EXEC</w:t>
+            <w:r>
+              <w:rPr>
+                <w:rFonts w:ascii="Calibri" w:eastAsia="Times New Roman" w:hAnsi="Calibri" w:cs="Calibri"/>
+                <w:color w:val="000000"/>
+                <w:lang w:eastAsia="hu-HU"/>
+              </w:rPr>
+              <w:t>Privileged EXEC</w:t>
             </w:r>
           </w:p>
         </w:tc>
@@ -13000,26 +14046,14 @@
                 <w:lang w:eastAsia="hu-HU"/>
               </w:rPr>
             </w:pPr>
-            <w:proofErr w:type="spellStart"/>
-            <w:r>
-              <w:rPr>
-                <w:rFonts w:ascii="Calibri" w:eastAsia="Times New Roman" w:hAnsi="Calibri" w:cs="Calibri"/>
-                <w:color w:val="000000"/>
-                <w:lang w:eastAsia="hu-HU"/>
-              </w:rPr>
-              <w:t>A</w:t>
-            </w:r>
-            <w:proofErr w:type="gramStart"/>
-            <w:r>
-              <w:rPr>
-                <w:rFonts w:ascii="Calibri" w:eastAsia="Times New Roman" w:hAnsi="Calibri" w:cs="Calibri"/>
-                <w:color w:val="000000"/>
-                <w:lang w:eastAsia="hu-HU"/>
-              </w:rPr>
-              <w:t>.Boglárka</w:t>
-            </w:r>
-            <w:proofErr w:type="spellEnd"/>
-            <w:proofErr w:type="gramEnd"/>
+            <w:r>
+              <w:rPr>
+                <w:rFonts w:ascii="Calibri" w:eastAsia="Times New Roman" w:hAnsi="Calibri" w:cs="Calibri"/>
+                <w:color w:val="000000"/>
+                <w:lang w:eastAsia="hu-HU"/>
+              </w:rPr>
+              <w:t>A.Boglárka</w:t>
+            </w:r>
           </w:p>
         </w:tc>
         <w:tc>
@@ -13122,18 +14156,8 @@
                 <w:color w:val="000000"/>
                 <w:lang w:eastAsia="hu-HU"/>
               </w:rPr>
-              <w:t>V-S</w:t>
-            </w:r>
-            <w:proofErr w:type="gramStart"/>
-            <w:r>
-              <w:rPr>
-                <w:rFonts w:ascii="Calibri" w:eastAsia="Times New Roman" w:hAnsi="Calibri" w:cs="Calibri"/>
-                <w:color w:val="000000"/>
-                <w:lang w:eastAsia="hu-HU"/>
-              </w:rPr>
-              <w:t>.Botond</w:t>
-            </w:r>
-            <w:proofErr w:type="gramEnd"/>
+              <w:t>V-S.Botond</w:t>
+            </w:r>
           </w:p>
         </w:tc>
         <w:tc>
@@ -13230,7 +14254,6 @@
                 <w:lang w:eastAsia="hu-HU"/>
               </w:rPr>
             </w:pPr>
-            <w:proofErr w:type="spellStart"/>
             <w:r>
               <w:rPr>
                 <w:rFonts w:ascii="Calibri" w:eastAsia="Times New Roman" w:hAnsi="Calibri" w:cs="Calibri"/>
@@ -13239,7 +14262,6 @@
               </w:rPr>
               <w:t>admin</w:t>
             </w:r>
-            <w:proofErr w:type="spellEnd"/>
           </w:p>
         </w:tc>
         <w:tc>
@@ -13336,7 +14358,6 @@
                 <w:lang w:eastAsia="hu-HU"/>
               </w:rPr>
             </w:pPr>
-            <w:proofErr w:type="spellStart"/>
             <w:r>
               <w:rPr>
                 <w:rFonts w:ascii="Calibri" w:eastAsia="Times New Roman" w:hAnsi="Calibri" w:cs="Calibri"/>
@@ -13345,7 +14366,6 @@
               </w:rPr>
               <w:t>user</w:t>
             </w:r>
-            <w:proofErr w:type="spellEnd"/>
           </w:p>
         </w:tc>
         <w:tc>
@@ -13442,7 +14462,6 @@
                 <w:lang w:eastAsia="hu-HU"/>
               </w:rPr>
             </w:pPr>
-            <w:proofErr w:type="spellStart"/>
             <w:r>
               <w:rPr>
                 <w:rFonts w:ascii="Calibri" w:eastAsia="Times New Roman" w:hAnsi="Calibri" w:cs="Calibri"/>
@@ -13451,7 +14470,6 @@
               </w:rPr>
               <w:t>guest</w:t>
             </w:r>
-            <w:proofErr w:type="spellEnd"/>
           </w:p>
         </w:tc>
         <w:tc>
@@ -13614,12 +14632,16 @@
       <w:pPr>
         <w:jc w:val="center"/>
         <w:rPr>
+          <w:rFonts w:cstheme="minorHAnsi"/>
+          <w:smallCaps/>
           <w:sz w:val="48"/>
           <w:szCs w:val="48"/>
         </w:rPr>
       </w:pPr>
       <w:r>
         <w:rPr>
+          <w:rFonts w:cstheme="minorHAnsi"/>
+          <w:smallCaps/>
           <w:sz w:val="48"/>
           <w:szCs w:val="48"/>
         </w:rPr>
@@ -13644,7 +14666,7 @@
           <w:lang w:eastAsia="hu-HU"/>
         </w:rPr>
         <w:drawing>
-          <wp:anchor distT="0" distB="0" distL="114300" distR="114300" simplePos="0" relativeHeight="251705344" behindDoc="0" locked="0" layoutInCell="1" allowOverlap="1" wp14:anchorId="6C46D283" wp14:editId="0CAD9D48">
+          <wp:anchor distT="0" distB="0" distL="114300" distR="114300" simplePos="0" relativeHeight="251705344" behindDoc="0" locked="0" layoutInCell="1" allowOverlap="1" wp14:anchorId="6C46D283" wp14:editId="14B22C35">
             <wp:simplePos x="0" y="0"/>
             <wp:positionH relativeFrom="column">
               <wp:posOffset>4042410</wp:posOffset>
@@ -13667,7 +14689,7 @@
                     <pic:cNvPicPr/>
                   </pic:nvPicPr>
                   <pic:blipFill>
-                    <a:blip r:embed="rId20" cstate="print">
+                    <a:blip r:embed="rId31" cstate="print">
                       <a:extLst>
                         <a:ext uri="{28A0092B-C50C-407E-A947-70E740481C1C}">
                           <a14:useLocalDpi xmlns:a14="http://schemas.microsoft.com/office/drawing/2010/main" val="0"/>
@@ -13705,7 +14727,7 @@
           <w:lang w:eastAsia="hu-HU"/>
         </w:rPr>
         <w:drawing>
-          <wp:anchor distT="0" distB="0" distL="114300" distR="114300" simplePos="0" relativeHeight="251704320" behindDoc="0" locked="0" layoutInCell="1" allowOverlap="1" wp14:anchorId="40D6C4C3" wp14:editId="0A62D5B8">
+          <wp:anchor distT="0" distB="0" distL="114300" distR="114300" simplePos="0" relativeHeight="251704320" behindDoc="0" locked="0" layoutInCell="1" allowOverlap="1" wp14:anchorId="40D6C4C3" wp14:editId="2C85664C">
             <wp:simplePos x="0" y="0"/>
             <wp:positionH relativeFrom="column">
               <wp:posOffset>1865630</wp:posOffset>
@@ -13728,7 +14750,7 @@
                     <pic:cNvPicPr/>
                   </pic:nvPicPr>
                   <pic:blipFill>
-                    <a:blip r:embed="rId21" cstate="print">
+                    <a:blip r:embed="rId32" cstate="print">
                       <a:extLst>
                         <a:ext uri="{28A0092B-C50C-407E-A947-70E740481C1C}">
                           <a14:useLocalDpi xmlns:a14="http://schemas.microsoft.com/office/drawing/2010/main" val="0"/>
@@ -13766,7 +14788,7 @@
           <w:lang w:eastAsia="hu-HU"/>
         </w:rPr>
         <w:drawing>
-          <wp:anchor distT="0" distB="0" distL="114300" distR="114300" simplePos="0" relativeHeight="251703296" behindDoc="0" locked="0" layoutInCell="1" allowOverlap="1" wp14:anchorId="1F42006F" wp14:editId="5881E609">
+          <wp:anchor distT="0" distB="0" distL="114300" distR="114300" simplePos="0" relativeHeight="251703296" behindDoc="0" locked="0" layoutInCell="1" allowOverlap="1" wp14:anchorId="1F42006F" wp14:editId="5CFE8D73">
             <wp:simplePos x="0" y="0"/>
             <wp:positionH relativeFrom="column">
               <wp:posOffset>-316865</wp:posOffset>
@@ -13789,7 +14811,7 @@
                     <pic:cNvPicPr/>
                   </pic:nvPicPr>
                   <pic:blipFill>
-                    <a:blip r:embed="rId22" cstate="print">
+                    <a:blip r:embed="rId33" cstate="print">
                       <a:extLst>
                         <a:ext uri="{28A0092B-C50C-407E-A947-70E740481C1C}">
                           <a14:useLocalDpi xmlns:a14="http://schemas.microsoft.com/office/drawing/2010/main" val="0"/>
@@ -13880,7 +14902,7 @@
                     <pic:cNvPicPr/>
                   </pic:nvPicPr>
                   <pic:blipFill>
-                    <a:blip r:embed="rId23" cstate="print">
+                    <a:blip r:embed="rId34" cstate="print">
                       <a:extLst>
                         <a:ext uri="{28A0092B-C50C-407E-A947-70E740481C1C}">
                           <a14:useLocalDpi xmlns:a14="http://schemas.microsoft.com/office/drawing/2010/main" val="0"/>
@@ -13918,7 +14940,7 @@
           <w:lang w:eastAsia="hu-HU"/>
         </w:rPr>
         <w:drawing>
-          <wp:anchor distT="0" distB="0" distL="114300" distR="114300" simplePos="0" relativeHeight="251675648" behindDoc="0" locked="0" layoutInCell="1" allowOverlap="1" wp14:anchorId="2943FC4A" wp14:editId="09673C53">
+          <wp:anchor distT="0" distB="0" distL="114300" distR="114300" simplePos="0" relativeHeight="251675648" behindDoc="0" locked="0" layoutInCell="1" allowOverlap="1" wp14:anchorId="2943FC4A" wp14:editId="71F19C1A">
             <wp:simplePos x="0" y="0"/>
             <wp:positionH relativeFrom="column">
               <wp:posOffset>1864364</wp:posOffset>
@@ -13941,7 +14963,7 @@
                     <pic:cNvPicPr/>
                   </pic:nvPicPr>
                   <pic:blipFill>
-                    <a:blip r:embed="rId24" cstate="print">
+                    <a:blip r:embed="rId35" cstate="print">
                       <a:extLst>
                         <a:ext uri="{28A0092B-C50C-407E-A947-70E740481C1C}">
                           <a14:useLocalDpi xmlns:a14="http://schemas.microsoft.com/office/drawing/2010/main" val="0"/>
@@ -14002,7 +15024,7 @@
                     <pic:cNvPicPr/>
                   </pic:nvPicPr>
                   <pic:blipFill>
-                    <a:blip r:embed="rId25" cstate="print">
+                    <a:blip r:embed="rId36" cstate="print">
                       <a:extLst>
                         <a:ext uri="{28A0092B-C50C-407E-A947-70E740481C1C}">
                           <a14:useLocalDpi xmlns:a14="http://schemas.microsoft.com/office/drawing/2010/main" val="0"/>
@@ -14070,7 +15092,7 @@
           <w:lang w:eastAsia="hu-HU"/>
         </w:rPr>
         <w:drawing>
-          <wp:anchor distT="0" distB="0" distL="114300" distR="114300" simplePos="0" relativeHeight="251679744" behindDoc="0" locked="0" layoutInCell="1" allowOverlap="1" wp14:anchorId="042BD477" wp14:editId="76828CFA">
+          <wp:anchor distT="0" distB="0" distL="114300" distR="114300" simplePos="0" relativeHeight="251679744" behindDoc="0" locked="0" layoutInCell="1" allowOverlap="1" wp14:anchorId="042BD477" wp14:editId="6FC19EAF">
             <wp:simplePos x="0" y="0"/>
             <wp:positionH relativeFrom="column">
               <wp:posOffset>4070350</wp:posOffset>
@@ -14093,7 +15115,7 @@
                     <pic:cNvPicPr/>
                   </pic:nvPicPr>
                   <pic:blipFill>
-                    <a:blip r:embed="rId26" cstate="print">
+                    <a:blip r:embed="rId37" cstate="print">
                       <a:extLst>
                         <a:ext uri="{28A0092B-C50C-407E-A947-70E740481C1C}">
                           <a14:useLocalDpi xmlns:a14="http://schemas.microsoft.com/office/drawing/2010/main" val="0"/>
@@ -14131,7 +15153,7 @@
           <w:lang w:eastAsia="hu-HU"/>
         </w:rPr>
         <w:drawing>
-          <wp:anchor distT="0" distB="0" distL="114300" distR="114300" simplePos="0" relativeHeight="251678720" behindDoc="0" locked="0" layoutInCell="1" allowOverlap="1" wp14:anchorId="097ADF14" wp14:editId="1C25F05B">
+          <wp:anchor distT="0" distB="0" distL="114300" distR="114300" simplePos="0" relativeHeight="251678720" behindDoc="0" locked="0" layoutInCell="1" allowOverlap="1" wp14:anchorId="097ADF14" wp14:editId="3A7D30B0">
             <wp:simplePos x="0" y="0"/>
             <wp:positionH relativeFrom="column">
               <wp:posOffset>1893340</wp:posOffset>
@@ -14154,7 +15176,7 @@
                     <pic:cNvPicPr/>
                   </pic:nvPicPr>
                   <pic:blipFill>
-                    <a:blip r:embed="rId27" cstate="print">
+                    <a:blip r:embed="rId38" cstate="print">
                       <a:extLst>
                         <a:ext uri="{28A0092B-C50C-407E-A947-70E740481C1C}">
                           <a14:useLocalDpi xmlns:a14="http://schemas.microsoft.com/office/drawing/2010/main" val="0"/>
@@ -14192,7 +15214,7 @@
           <w:lang w:eastAsia="hu-HU"/>
         </w:rPr>
         <w:drawing>
-          <wp:anchor distT="0" distB="0" distL="114300" distR="114300" simplePos="0" relativeHeight="251677696" behindDoc="0" locked="0" layoutInCell="1" allowOverlap="1" wp14:anchorId="574058A6" wp14:editId="40872868">
+          <wp:anchor distT="0" distB="0" distL="114300" distR="114300" simplePos="0" relativeHeight="251677696" behindDoc="0" locked="0" layoutInCell="1" allowOverlap="1" wp14:anchorId="574058A6" wp14:editId="65D1BE44">
             <wp:simplePos x="0" y="0"/>
             <wp:positionH relativeFrom="column">
               <wp:posOffset>-294005</wp:posOffset>
@@ -14215,7 +15237,7 @@
                     <pic:cNvPicPr/>
                   </pic:nvPicPr>
                   <pic:blipFill>
-                    <a:blip r:embed="rId28" cstate="print">
+                    <a:blip r:embed="rId39" cstate="print">
                       <a:extLst>
                         <a:ext uri="{28A0092B-C50C-407E-A947-70E740481C1C}">
                           <a14:useLocalDpi xmlns:a14="http://schemas.microsoft.com/office/drawing/2010/main" val="0"/>
@@ -14324,7 +15346,7 @@
                     <pic:cNvPicPr/>
                   </pic:nvPicPr>
                   <pic:blipFill>
-                    <a:blip r:embed="rId29" cstate="print">
+                    <a:blip r:embed="rId40" cstate="print">
                       <a:extLst>
                         <a:ext uri="{28A0092B-C50C-407E-A947-70E740481C1C}">
                           <a14:useLocalDpi xmlns:a14="http://schemas.microsoft.com/office/drawing/2010/main" val="0"/>
@@ -14362,7 +15384,7 @@
           <w:lang w:eastAsia="hu-HU"/>
         </w:rPr>
         <w:drawing>
-          <wp:anchor distT="0" distB="0" distL="114300" distR="114300" simplePos="0" relativeHeight="251707392" behindDoc="0" locked="0" layoutInCell="1" allowOverlap="1" wp14:anchorId="0544578D" wp14:editId="2A48A8F9">
+          <wp:anchor distT="0" distB="0" distL="114300" distR="114300" simplePos="0" relativeHeight="251707392" behindDoc="0" locked="0" layoutInCell="1" allowOverlap="1" wp14:anchorId="0544578D" wp14:editId="08920B8C">
             <wp:simplePos x="0" y="0"/>
             <wp:positionH relativeFrom="column">
               <wp:posOffset>1886585</wp:posOffset>
@@ -14385,7 +15407,7 @@
                     <pic:cNvPicPr/>
                   </pic:nvPicPr>
                   <pic:blipFill>
-                    <a:blip r:embed="rId30" cstate="print">
+                    <a:blip r:embed="rId41" cstate="print">
                       <a:extLst>
                         <a:ext uri="{28A0092B-C50C-407E-A947-70E740481C1C}">
                           <a14:useLocalDpi xmlns:a14="http://schemas.microsoft.com/office/drawing/2010/main" val="0"/>
@@ -14423,7 +15445,7 @@
           <w:lang w:eastAsia="hu-HU"/>
         </w:rPr>
         <w:drawing>
-          <wp:anchor distT="0" distB="0" distL="114300" distR="114300" simplePos="0" relativeHeight="251713536" behindDoc="0" locked="0" layoutInCell="1" allowOverlap="1" wp14:anchorId="1A259A52" wp14:editId="7D00FF22">
+          <wp:anchor distT="0" distB="0" distL="114300" distR="114300" simplePos="0" relativeHeight="251713536" behindDoc="0" locked="0" layoutInCell="1" allowOverlap="1" wp14:anchorId="1A259A52" wp14:editId="5B773DFD">
             <wp:simplePos x="0" y="0"/>
             <wp:positionH relativeFrom="column">
               <wp:posOffset>-280670</wp:posOffset>
@@ -14446,7 +15468,7 @@
                     <pic:cNvPicPr/>
                   </pic:nvPicPr>
                   <pic:blipFill>
-                    <a:blip r:embed="rId31" cstate="print">
+                    <a:blip r:embed="rId42" cstate="print">
                       <a:extLst>
                         <a:ext uri="{28A0092B-C50C-407E-A947-70E740481C1C}">
                           <a14:useLocalDpi xmlns:a14="http://schemas.microsoft.com/office/drawing/2010/main" val="0"/>
@@ -14537,7 +15559,7 @@
                     <pic:cNvPicPr/>
                   </pic:nvPicPr>
                   <pic:blipFill>
-                    <a:blip r:embed="rId32" cstate="print">
+                    <a:blip r:embed="rId43" cstate="print">
                       <a:extLst>
                         <a:ext uri="{28A0092B-C50C-407E-A947-70E740481C1C}">
                           <a14:useLocalDpi xmlns:a14="http://schemas.microsoft.com/office/drawing/2010/main" val="0"/>
@@ -14575,7 +15597,7 @@
           <w:lang w:eastAsia="hu-HU"/>
         </w:rPr>
         <w:drawing>
-          <wp:anchor distT="0" distB="0" distL="114300" distR="114300" simplePos="0" relativeHeight="251710464" behindDoc="0" locked="0" layoutInCell="1" allowOverlap="1" wp14:anchorId="5D6E5A32" wp14:editId="56E07BFA">
+          <wp:anchor distT="0" distB="0" distL="114300" distR="114300" simplePos="0" relativeHeight="251710464" behindDoc="0" locked="0" layoutInCell="1" allowOverlap="1" wp14:anchorId="5D6E5A32" wp14:editId="42DE0BCB">
             <wp:simplePos x="0" y="0"/>
             <wp:positionH relativeFrom="column">
               <wp:posOffset>1887855</wp:posOffset>
@@ -14598,7 +15620,7 @@
                     <pic:cNvPicPr/>
                   </pic:nvPicPr>
                   <pic:blipFill>
-                    <a:blip r:embed="rId33" cstate="print">
+                    <a:blip r:embed="rId44" cstate="print">
                       <a:extLst>
                         <a:ext uri="{28A0092B-C50C-407E-A947-70E740481C1C}">
                           <a14:useLocalDpi xmlns:a14="http://schemas.microsoft.com/office/drawing/2010/main" val="0"/>
@@ -14659,7 +15681,7 @@
                     <pic:cNvPicPr/>
                   </pic:nvPicPr>
                   <pic:blipFill>
-                    <a:blip r:embed="rId34" cstate="print">
+                    <a:blip r:embed="rId45" cstate="print">
                       <a:extLst>
                         <a:ext uri="{28A0092B-C50C-407E-A947-70E740481C1C}">
                           <a14:useLocalDpi xmlns:a14="http://schemas.microsoft.com/office/drawing/2010/main" val="0"/>
@@ -14727,7 +15749,7 @@
           <w:lang w:eastAsia="hu-HU"/>
         </w:rPr>
         <w:drawing>
-          <wp:anchor distT="0" distB="0" distL="114300" distR="114300" simplePos="0" relativeHeight="251682816" behindDoc="0" locked="0" layoutInCell="1" allowOverlap="1" wp14:anchorId="65F92CE4" wp14:editId="50FB61B7">
+          <wp:anchor distT="0" distB="0" distL="114300" distR="114300" simplePos="0" relativeHeight="251682816" behindDoc="0" locked="0" layoutInCell="1" allowOverlap="1" wp14:anchorId="65F92CE4" wp14:editId="1939361F">
             <wp:simplePos x="0" y="0"/>
             <wp:positionH relativeFrom="column">
               <wp:posOffset>4070350</wp:posOffset>
@@ -14750,7 +15772,7 @@
                     <pic:cNvPicPr/>
                   </pic:nvPicPr>
                   <pic:blipFill>
-                    <a:blip r:embed="rId35" cstate="print">
+                    <a:blip r:embed="rId46" cstate="print">
                       <a:extLst>
                         <a:ext uri="{28A0092B-C50C-407E-A947-70E740481C1C}">
                           <a14:useLocalDpi xmlns:a14="http://schemas.microsoft.com/office/drawing/2010/main" val="0"/>
@@ -14788,7 +15810,7 @@
           <w:lang w:eastAsia="hu-HU"/>
         </w:rPr>
         <w:drawing>
-          <wp:anchor distT="0" distB="0" distL="114300" distR="114300" simplePos="0" relativeHeight="251681792" behindDoc="0" locked="0" layoutInCell="1" allowOverlap="1" wp14:anchorId="775EEA00" wp14:editId="7417D2B5">
+          <wp:anchor distT="0" distB="0" distL="114300" distR="114300" simplePos="0" relativeHeight="251681792" behindDoc="0" locked="0" layoutInCell="1" allowOverlap="1" wp14:anchorId="775EEA00" wp14:editId="3D69A705">
             <wp:simplePos x="0" y="0"/>
             <wp:positionH relativeFrom="column">
               <wp:posOffset>1887855</wp:posOffset>
@@ -14811,7 +15833,7 @@
                     <pic:cNvPicPr/>
                   </pic:nvPicPr>
                   <pic:blipFill>
-                    <a:blip r:embed="rId36" cstate="print">
+                    <a:blip r:embed="rId47" cstate="print">
                       <a:extLst>
                         <a:ext uri="{28A0092B-C50C-407E-A947-70E740481C1C}">
                           <a14:useLocalDpi xmlns:a14="http://schemas.microsoft.com/office/drawing/2010/main" val="0"/>
@@ -14849,7 +15871,7 @@
           <w:lang w:eastAsia="hu-HU"/>
         </w:rPr>
         <w:drawing>
-          <wp:anchor distT="0" distB="0" distL="114300" distR="114300" simplePos="0" relativeHeight="251680768" behindDoc="0" locked="0" layoutInCell="1" allowOverlap="1" wp14:anchorId="53CD5E09" wp14:editId="162DBF7D">
+          <wp:anchor distT="0" distB="0" distL="114300" distR="114300" simplePos="0" relativeHeight="251680768" behindDoc="0" locked="0" layoutInCell="1" allowOverlap="1" wp14:anchorId="53CD5E09" wp14:editId="127213AE">
             <wp:simplePos x="0" y="0"/>
             <wp:positionH relativeFrom="column">
               <wp:posOffset>-294005</wp:posOffset>
@@ -14872,7 +15894,7 @@
                     <pic:cNvPicPr/>
                   </pic:nvPicPr>
                   <pic:blipFill>
-                    <a:blip r:embed="rId37" cstate="print">
+                    <a:blip r:embed="rId48" cstate="print">
                       <a:extLst>
                         <a:ext uri="{28A0092B-C50C-407E-A947-70E740481C1C}">
                           <a14:useLocalDpi xmlns:a14="http://schemas.microsoft.com/office/drawing/2010/main" val="0"/>
@@ -14941,7 +15963,7 @@
         </w:rPr>
         <w:lastRenderedPageBreak/>
         <w:drawing>
-          <wp:anchor distT="0" distB="0" distL="114300" distR="114300" simplePos="0" relativeHeight="251685888" behindDoc="0" locked="0" layoutInCell="1" allowOverlap="1" wp14:anchorId="66D10C04" wp14:editId="0D6927EF">
+          <wp:anchor distT="0" distB="0" distL="114300" distR="114300" simplePos="0" relativeHeight="251685888" behindDoc="0" locked="0" layoutInCell="1" allowOverlap="1" wp14:anchorId="66D10C04" wp14:editId="1D2AEA7A">
             <wp:simplePos x="0" y="0"/>
             <wp:positionH relativeFrom="column">
               <wp:posOffset>4070350</wp:posOffset>
@@ -14964,7 +15986,7 @@
                     <pic:cNvPicPr/>
                   </pic:nvPicPr>
                   <pic:blipFill>
-                    <a:blip r:embed="rId38" cstate="print">
+                    <a:blip r:embed="rId49" cstate="print">
                       <a:extLst>
                         <a:ext uri="{28A0092B-C50C-407E-A947-70E740481C1C}">
                           <a14:useLocalDpi xmlns:a14="http://schemas.microsoft.com/office/drawing/2010/main" val="0"/>
@@ -15002,7 +16024,7 @@
           <w:lang w:eastAsia="hu-HU"/>
         </w:rPr>
         <w:drawing>
-          <wp:anchor distT="0" distB="0" distL="114300" distR="114300" simplePos="0" relativeHeight="251684864" behindDoc="0" locked="0" layoutInCell="1" allowOverlap="1" wp14:anchorId="480A7F15" wp14:editId="5D367667">
+          <wp:anchor distT="0" distB="0" distL="114300" distR="114300" simplePos="0" relativeHeight="251684864" behindDoc="0" locked="0" layoutInCell="1" allowOverlap="1" wp14:anchorId="480A7F15" wp14:editId="6DE24982">
             <wp:simplePos x="0" y="0"/>
             <wp:positionH relativeFrom="column">
               <wp:posOffset>1893570</wp:posOffset>
@@ -15025,7 +16047,7 @@
                     <pic:cNvPicPr/>
                   </pic:nvPicPr>
                   <pic:blipFill>
-                    <a:blip r:embed="rId39" cstate="print">
+                    <a:blip r:embed="rId50" cstate="print">
                       <a:extLst>
                         <a:ext uri="{28A0092B-C50C-407E-A947-70E740481C1C}">
                           <a14:useLocalDpi xmlns:a14="http://schemas.microsoft.com/office/drawing/2010/main" val="0"/>
@@ -15063,7 +16085,7 @@
           <w:lang w:eastAsia="hu-HU"/>
         </w:rPr>
         <w:drawing>
-          <wp:anchor distT="0" distB="0" distL="114300" distR="114300" simplePos="0" relativeHeight="251683840" behindDoc="0" locked="0" layoutInCell="1" allowOverlap="1" wp14:anchorId="0A493F6B" wp14:editId="3DE033F8">
+          <wp:anchor distT="0" distB="0" distL="114300" distR="114300" simplePos="0" relativeHeight="251683840" behindDoc="0" locked="0" layoutInCell="1" allowOverlap="1" wp14:anchorId="0A493F6B" wp14:editId="2BB22FD8">
             <wp:simplePos x="0" y="0"/>
             <wp:positionH relativeFrom="column">
               <wp:posOffset>-294005</wp:posOffset>
@@ -15086,7 +16108,7 @@
                     <pic:cNvPicPr/>
                   </pic:nvPicPr>
                   <pic:blipFill>
-                    <a:blip r:embed="rId40" cstate="print">
+                    <a:blip r:embed="rId51" cstate="print">
                       <a:extLst>
                         <a:ext uri="{28A0092B-C50C-407E-A947-70E740481C1C}">
                           <a14:useLocalDpi xmlns:a14="http://schemas.microsoft.com/office/drawing/2010/main" val="0"/>
@@ -15171,7 +16193,7 @@
           <w:lang w:eastAsia="hu-HU"/>
         </w:rPr>
         <w:drawing>
-          <wp:anchor distT="0" distB="0" distL="114300" distR="114300" simplePos="0" relativeHeight="251688960" behindDoc="0" locked="0" layoutInCell="1" allowOverlap="1" wp14:anchorId="0F74A9E5" wp14:editId="090C748E">
+          <wp:anchor distT="0" distB="0" distL="114300" distR="114300" simplePos="0" relativeHeight="251688960" behindDoc="0" locked="0" layoutInCell="1" allowOverlap="1" wp14:anchorId="0F74A9E5" wp14:editId="40482B4E">
             <wp:simplePos x="0" y="0"/>
             <wp:positionH relativeFrom="column">
               <wp:posOffset>4064635</wp:posOffset>
@@ -15194,7 +16216,7 @@
                     <pic:cNvPicPr/>
                   </pic:nvPicPr>
                   <pic:blipFill>
-                    <a:blip r:embed="rId41" cstate="print">
+                    <a:blip r:embed="rId52" cstate="print">
                       <a:extLst>
                         <a:ext uri="{28A0092B-C50C-407E-A947-70E740481C1C}">
                           <a14:useLocalDpi xmlns:a14="http://schemas.microsoft.com/office/drawing/2010/main" val="0"/>
@@ -15232,7 +16254,7 @@
           <w:lang w:eastAsia="hu-HU"/>
         </w:rPr>
         <w:drawing>
-          <wp:anchor distT="0" distB="0" distL="114300" distR="114300" simplePos="0" relativeHeight="251687936" behindDoc="0" locked="0" layoutInCell="1" allowOverlap="1" wp14:anchorId="35D69D06" wp14:editId="35B55862">
+          <wp:anchor distT="0" distB="0" distL="114300" distR="114300" simplePos="0" relativeHeight="251687936" behindDoc="0" locked="0" layoutInCell="1" allowOverlap="1" wp14:anchorId="35D69D06" wp14:editId="38200AB9">
             <wp:simplePos x="0" y="0"/>
             <wp:positionH relativeFrom="column">
               <wp:posOffset>1899078</wp:posOffset>
@@ -15255,7 +16277,7 @@
                     <pic:cNvPicPr/>
                   </pic:nvPicPr>
                   <pic:blipFill>
-                    <a:blip r:embed="rId42" cstate="print">
+                    <a:blip r:embed="rId53" cstate="print">
                       <a:extLst>
                         <a:ext uri="{28A0092B-C50C-407E-A947-70E740481C1C}">
                           <a14:useLocalDpi xmlns:a14="http://schemas.microsoft.com/office/drawing/2010/main" val="0"/>
@@ -15293,7 +16315,7 @@
           <w:lang w:eastAsia="hu-HU"/>
         </w:rPr>
         <w:drawing>
-          <wp:anchor distT="0" distB="0" distL="114300" distR="114300" simplePos="0" relativeHeight="251686912" behindDoc="0" locked="0" layoutInCell="1" allowOverlap="1" wp14:anchorId="1876EC59" wp14:editId="1A57CF38">
+          <wp:anchor distT="0" distB="0" distL="114300" distR="114300" simplePos="0" relativeHeight="251686912" behindDoc="0" locked="0" layoutInCell="1" allowOverlap="1" wp14:anchorId="1876EC59" wp14:editId="3EC21EB0">
             <wp:simplePos x="0" y="0"/>
             <wp:positionH relativeFrom="column">
               <wp:posOffset>-310741</wp:posOffset>
@@ -15316,7 +16338,7 @@
                     <pic:cNvPicPr/>
                   </pic:nvPicPr>
                   <pic:blipFill>
-                    <a:blip r:embed="rId43" cstate="print">
+                    <a:blip r:embed="rId54" cstate="print">
                       <a:extLst>
                         <a:ext uri="{28A0092B-C50C-407E-A947-70E740481C1C}">
                           <a14:useLocalDpi xmlns:a14="http://schemas.microsoft.com/office/drawing/2010/main" val="0"/>
@@ -15365,7 +16387,7 @@
           <w:lang w:eastAsia="hu-HU"/>
         </w:rPr>
         <w:drawing>
-          <wp:anchor distT="0" distB="0" distL="114300" distR="114300" simplePos="0" relativeHeight="251692032" behindDoc="0" locked="0" layoutInCell="1" allowOverlap="1" wp14:anchorId="20B737A7" wp14:editId="2773A398">
+          <wp:anchor distT="0" distB="0" distL="114300" distR="114300" simplePos="0" relativeHeight="251692032" behindDoc="0" locked="0" layoutInCell="1" allowOverlap="1" wp14:anchorId="20B737A7" wp14:editId="6675581C">
             <wp:simplePos x="0" y="0"/>
             <wp:positionH relativeFrom="column">
               <wp:posOffset>4064635</wp:posOffset>
@@ -15388,7 +16410,7 @@
                     <pic:cNvPicPr/>
                   </pic:nvPicPr>
                   <pic:blipFill>
-                    <a:blip r:embed="rId44" cstate="print">
+                    <a:blip r:embed="rId55" cstate="print">
                       <a:extLst>
                         <a:ext uri="{28A0092B-C50C-407E-A947-70E740481C1C}">
                           <a14:useLocalDpi xmlns:a14="http://schemas.microsoft.com/office/drawing/2010/main" val="0"/>
@@ -15426,7 +16448,7 @@
           <w:lang w:eastAsia="hu-HU"/>
         </w:rPr>
         <w:drawing>
-          <wp:anchor distT="0" distB="0" distL="114300" distR="114300" simplePos="0" relativeHeight="251691008" behindDoc="0" locked="0" layoutInCell="1" allowOverlap="1" wp14:anchorId="2248DC73" wp14:editId="43B23A4E">
+          <wp:anchor distT="0" distB="0" distL="114300" distR="114300" simplePos="0" relativeHeight="251691008" behindDoc="0" locked="0" layoutInCell="1" allowOverlap="1" wp14:anchorId="2248DC73" wp14:editId="18D60B1F">
             <wp:simplePos x="0" y="0"/>
             <wp:positionH relativeFrom="column">
               <wp:posOffset>1899293</wp:posOffset>
@@ -15449,7 +16471,7 @@
                     <pic:cNvPicPr/>
                   </pic:nvPicPr>
                   <pic:blipFill>
-                    <a:blip r:embed="rId45" cstate="print">
+                    <a:blip r:embed="rId56" cstate="print">
                       <a:extLst>
                         <a:ext uri="{28A0092B-C50C-407E-A947-70E740481C1C}">
                           <a14:useLocalDpi xmlns:a14="http://schemas.microsoft.com/office/drawing/2010/main" val="0"/>
@@ -15487,7 +16509,7 @@
           <w:lang w:eastAsia="hu-HU"/>
         </w:rPr>
         <w:drawing>
-          <wp:anchor distT="0" distB="0" distL="114300" distR="114300" simplePos="0" relativeHeight="251689984" behindDoc="0" locked="0" layoutInCell="1" allowOverlap="1" wp14:anchorId="050D31FF" wp14:editId="1A36CF0F">
+          <wp:anchor distT="0" distB="0" distL="114300" distR="114300" simplePos="0" relativeHeight="251689984" behindDoc="0" locked="0" layoutInCell="1" allowOverlap="1" wp14:anchorId="050D31FF" wp14:editId="0E2ABE5F">
             <wp:simplePos x="0" y="0"/>
             <wp:positionH relativeFrom="column">
               <wp:posOffset>-322580</wp:posOffset>
@@ -15510,7 +16532,7 @@
                     <pic:cNvPicPr/>
                   </pic:nvPicPr>
                   <pic:blipFill>
-                    <a:blip r:embed="rId46" cstate="print">
+                    <a:blip r:embed="rId57" cstate="print">
                       <a:extLst>
                         <a:ext uri="{28A0092B-C50C-407E-A947-70E740481C1C}">
                           <a14:useLocalDpi xmlns:a14="http://schemas.microsoft.com/office/drawing/2010/main" val="0"/>
@@ -15577,7 +16599,7 @@
         </w:rPr>
         <w:lastRenderedPageBreak/>
         <w:drawing>
-          <wp:anchor distT="0" distB="0" distL="114300" distR="114300" simplePos="0" relativeHeight="251695104" behindDoc="0" locked="0" layoutInCell="1" allowOverlap="1" wp14:anchorId="4313D890" wp14:editId="1B9ABC4E">
+          <wp:anchor distT="0" distB="0" distL="114300" distR="114300" simplePos="0" relativeHeight="251695104" behindDoc="0" locked="0" layoutInCell="1" allowOverlap="1" wp14:anchorId="4313D890" wp14:editId="4E9A3D33">
             <wp:simplePos x="0" y="0"/>
             <wp:positionH relativeFrom="column">
               <wp:posOffset>4064635</wp:posOffset>
@@ -15600,7 +16622,7 @@
                     <pic:cNvPicPr/>
                   </pic:nvPicPr>
                   <pic:blipFill>
-                    <a:blip r:embed="rId47" cstate="print">
+                    <a:blip r:embed="rId58" cstate="print">
                       <a:extLst>
                         <a:ext uri="{28A0092B-C50C-407E-A947-70E740481C1C}">
                           <a14:useLocalDpi xmlns:a14="http://schemas.microsoft.com/office/drawing/2010/main" val="0"/>
@@ -15638,7 +16660,7 @@
           <w:lang w:eastAsia="hu-HU"/>
         </w:rPr>
         <w:drawing>
-          <wp:anchor distT="0" distB="0" distL="114300" distR="114300" simplePos="0" relativeHeight="251694080" behindDoc="0" locked="0" layoutInCell="1" allowOverlap="1" wp14:anchorId="1EF96F0F" wp14:editId="102CA3F6">
+          <wp:anchor distT="0" distB="0" distL="114300" distR="114300" simplePos="0" relativeHeight="251694080" behindDoc="0" locked="0" layoutInCell="1" allowOverlap="1" wp14:anchorId="1EF96F0F" wp14:editId="311A0763">
             <wp:simplePos x="0" y="0"/>
             <wp:positionH relativeFrom="column">
               <wp:posOffset>1899285</wp:posOffset>
@@ -15661,7 +16683,7 @@
                     <pic:cNvPicPr/>
                   </pic:nvPicPr>
                   <pic:blipFill>
-                    <a:blip r:embed="rId48" cstate="print">
+                    <a:blip r:embed="rId59" cstate="print">
                       <a:extLst>
                         <a:ext uri="{28A0092B-C50C-407E-A947-70E740481C1C}">
                           <a14:useLocalDpi xmlns:a14="http://schemas.microsoft.com/office/drawing/2010/main" val="0"/>
@@ -15699,7 +16721,7 @@
           <w:lang w:eastAsia="hu-HU"/>
         </w:rPr>
         <w:drawing>
-          <wp:anchor distT="0" distB="0" distL="114300" distR="114300" simplePos="0" relativeHeight="251693056" behindDoc="0" locked="0" layoutInCell="1" allowOverlap="1" wp14:anchorId="37B5324B" wp14:editId="38E6FAB4">
+          <wp:anchor distT="0" distB="0" distL="114300" distR="114300" simplePos="0" relativeHeight="251693056" behindDoc="0" locked="0" layoutInCell="1" allowOverlap="1" wp14:anchorId="37B5324B" wp14:editId="7EC044BD">
             <wp:simplePos x="0" y="0"/>
             <wp:positionH relativeFrom="column">
               <wp:posOffset>-311150</wp:posOffset>
@@ -15722,7 +16744,7 @@
                     <pic:cNvPicPr/>
                   </pic:nvPicPr>
                   <pic:blipFill>
-                    <a:blip r:embed="rId49" cstate="print">
+                    <a:blip r:embed="rId60" cstate="print">
                       <a:extLst>
                         <a:ext uri="{28A0092B-C50C-407E-A947-70E740481C1C}">
                           <a14:useLocalDpi xmlns:a14="http://schemas.microsoft.com/office/drawing/2010/main" val="0"/>
@@ -15788,7 +16810,7 @@
           <w:lang w:eastAsia="hu-HU"/>
         </w:rPr>
         <w:drawing>
-          <wp:anchor distT="0" distB="0" distL="114300" distR="114300" simplePos="0" relativeHeight="251699200" behindDoc="0" locked="0" layoutInCell="1" allowOverlap="1" wp14:anchorId="57DBE6F0" wp14:editId="0C6FD264">
+          <wp:anchor distT="0" distB="0" distL="114300" distR="114300" simplePos="0" relativeHeight="251699200" behindDoc="0" locked="0" layoutInCell="1" allowOverlap="1" wp14:anchorId="57DBE6F0" wp14:editId="1706E65D">
             <wp:simplePos x="0" y="0"/>
             <wp:positionH relativeFrom="column">
               <wp:posOffset>3987165</wp:posOffset>
@@ -15811,7 +16833,7 @@
                     <pic:cNvPicPr/>
                   </pic:nvPicPr>
                   <pic:blipFill>
-                    <a:blip r:embed="rId50" cstate="print">
+                    <a:blip r:embed="rId61" cstate="print">
                       <a:extLst>
                         <a:ext uri="{28A0092B-C50C-407E-A947-70E740481C1C}">
                           <a14:useLocalDpi xmlns:a14="http://schemas.microsoft.com/office/drawing/2010/main" val="0"/>
@@ -15849,7 +16871,7 @@
           <w:lang w:eastAsia="hu-HU"/>
         </w:rPr>
         <w:drawing>
-          <wp:anchor distT="0" distB="0" distL="114300" distR="114300" simplePos="0" relativeHeight="251698176" behindDoc="0" locked="0" layoutInCell="1" allowOverlap="1" wp14:anchorId="7E92C9AC" wp14:editId="6A279AF0">
+          <wp:anchor distT="0" distB="0" distL="114300" distR="114300" simplePos="0" relativeHeight="251698176" behindDoc="0" locked="0" layoutInCell="1" allowOverlap="1" wp14:anchorId="7E92C9AC" wp14:editId="527614C0">
             <wp:simplePos x="0" y="0"/>
             <wp:positionH relativeFrom="column">
               <wp:posOffset>1816418</wp:posOffset>
@@ -15872,7 +16894,7 @@
                     <pic:cNvPicPr/>
                   </pic:nvPicPr>
                   <pic:blipFill>
-                    <a:blip r:embed="rId51" cstate="print">
+                    <a:blip r:embed="rId62" cstate="print">
                       <a:extLst>
                         <a:ext uri="{28A0092B-C50C-407E-A947-70E740481C1C}">
                           <a14:useLocalDpi xmlns:a14="http://schemas.microsoft.com/office/drawing/2010/main" val="0"/>
@@ -15910,7 +16932,7 @@
           <w:lang w:eastAsia="hu-HU"/>
         </w:rPr>
         <w:drawing>
-          <wp:anchor distT="0" distB="0" distL="114300" distR="114300" simplePos="0" relativeHeight="251697152" behindDoc="0" locked="0" layoutInCell="1" allowOverlap="1" wp14:anchorId="1ECBD623" wp14:editId="40B7E70C">
+          <wp:anchor distT="0" distB="0" distL="114300" distR="114300" simplePos="0" relativeHeight="251697152" behindDoc="0" locked="0" layoutInCell="1" allowOverlap="1" wp14:anchorId="1ECBD623" wp14:editId="3F44EE48">
             <wp:simplePos x="0" y="0"/>
             <wp:positionH relativeFrom="column">
               <wp:posOffset>-349885</wp:posOffset>
@@ -15933,7 +16955,7 @@
                     <pic:cNvPicPr/>
                   </pic:nvPicPr>
                   <pic:blipFill>
-                    <a:blip r:embed="rId52" cstate="print">
+                    <a:blip r:embed="rId63" cstate="print">
                       <a:extLst>
                         <a:ext uri="{28A0092B-C50C-407E-A947-70E740481C1C}">
                           <a14:useLocalDpi xmlns:a14="http://schemas.microsoft.com/office/drawing/2010/main" val="0"/>
@@ -16046,7 +17068,7 @@
                     <pic:cNvPicPr/>
                   </pic:nvPicPr>
                   <pic:blipFill>
-                    <a:blip r:embed="rId53" cstate="print">
+                    <a:blip r:embed="rId64" cstate="print">
                       <a:extLst>
                         <a:ext uri="{28A0092B-C50C-407E-A947-70E740481C1C}">
                           <a14:useLocalDpi xmlns:a14="http://schemas.microsoft.com/office/drawing/2010/main" val="0"/>
@@ -16084,7 +17106,7 @@
           <w:lang w:eastAsia="hu-HU"/>
         </w:rPr>
         <w:drawing>
-          <wp:anchor distT="0" distB="0" distL="114300" distR="114300" simplePos="0" relativeHeight="251717632" behindDoc="0" locked="0" layoutInCell="1" allowOverlap="1" wp14:anchorId="20F2F688" wp14:editId="55D753D5">
+          <wp:anchor distT="0" distB="0" distL="114300" distR="114300" simplePos="0" relativeHeight="251717632" behindDoc="0" locked="0" layoutInCell="1" allowOverlap="1" wp14:anchorId="20F2F688" wp14:editId="0905D18E">
             <wp:simplePos x="0" y="0"/>
             <wp:positionH relativeFrom="column">
               <wp:posOffset>1814830</wp:posOffset>
@@ -16107,7 +17129,7 @@
                     <pic:cNvPicPr/>
                   </pic:nvPicPr>
                   <pic:blipFill>
-                    <a:blip r:embed="rId54" cstate="print">
+                    <a:blip r:embed="rId65" cstate="print">
                       <a:extLst>
                         <a:ext uri="{28A0092B-C50C-407E-A947-70E740481C1C}">
                           <a14:useLocalDpi xmlns:a14="http://schemas.microsoft.com/office/drawing/2010/main" val="0"/>
@@ -16145,7 +17167,7 @@
           <w:lang w:eastAsia="hu-HU"/>
         </w:rPr>
         <w:drawing>
-          <wp:anchor distT="0" distB="0" distL="114300" distR="114300" simplePos="0" relativeHeight="251715584" behindDoc="0" locked="0" layoutInCell="1" allowOverlap="1" wp14:anchorId="20473B79" wp14:editId="1FE2AB6E">
+          <wp:anchor distT="0" distB="0" distL="114300" distR="114300" simplePos="0" relativeHeight="251715584" behindDoc="0" locked="0" layoutInCell="1" allowOverlap="1" wp14:anchorId="20473B79" wp14:editId="4587E26A">
             <wp:simplePos x="0" y="0"/>
             <wp:positionH relativeFrom="column">
               <wp:posOffset>-352425</wp:posOffset>
@@ -16168,7 +17190,7 @@
                     <pic:cNvPicPr/>
                   </pic:nvPicPr>
                   <pic:blipFill>
-                    <a:blip r:embed="rId55" cstate="print">
+                    <a:blip r:embed="rId66" cstate="print">
                       <a:extLst>
                         <a:ext uri="{28A0092B-C50C-407E-A947-70E740481C1C}">
                           <a14:useLocalDpi xmlns:a14="http://schemas.microsoft.com/office/drawing/2010/main" val="0"/>
@@ -16208,12 +17230,16 @@
       <w:pPr>
         <w:jc w:val="center"/>
         <w:rPr>
+          <w:rFonts w:cstheme="minorHAnsi"/>
+          <w:smallCaps/>
           <w:sz w:val="72"/>
           <w:szCs w:val="72"/>
         </w:rPr>
       </w:pPr>
       <w:r>
         <w:rPr>
+          <w:rFonts w:cstheme="minorHAnsi"/>
+          <w:smallCaps/>
           <w:sz w:val="72"/>
           <w:szCs w:val="72"/>
         </w:rPr>
@@ -16239,7 +17265,7 @@
           <w:lang w:eastAsia="hu-HU"/>
         </w:rPr>
         <w:drawing>
-          <wp:anchor distT="0" distB="0" distL="114300" distR="114300" simplePos="0" relativeHeight="251701248" behindDoc="1" locked="0" layoutInCell="1" allowOverlap="1" wp14:anchorId="3CD21DDE" wp14:editId="6A0D6B85">
+          <wp:anchor distT="0" distB="0" distL="114300" distR="114300" simplePos="0" relativeHeight="251701248" behindDoc="1" locked="0" layoutInCell="1" allowOverlap="1" wp14:anchorId="3CD21DDE" wp14:editId="3EB875B1">
             <wp:simplePos x="0" y="0"/>
             <wp:positionH relativeFrom="column">
               <wp:posOffset>4064635</wp:posOffset>
@@ -16270,7 +17296,7 @@
                     <pic:cNvPicPr/>
                   </pic:nvPicPr>
                   <pic:blipFill>
-                    <a:blip r:embed="rId56" cstate="print">
+                    <a:blip r:embed="rId67" cstate="print">
                       <a:extLst>
                         <a:ext uri="{28A0092B-C50C-407E-A947-70E740481C1C}">
                           <a14:useLocalDpi xmlns:a14="http://schemas.microsoft.com/office/drawing/2010/main" val="0"/>
@@ -16308,7 +17334,7 @@
           <w:lang w:eastAsia="hu-HU"/>
         </w:rPr>
         <w:drawing>
-          <wp:anchor distT="0" distB="0" distL="114300" distR="114300" simplePos="0" relativeHeight="251700224" behindDoc="0" locked="0" layoutInCell="1" allowOverlap="1" wp14:anchorId="4D554636" wp14:editId="5A6EDC7C">
+          <wp:anchor distT="0" distB="0" distL="114300" distR="114300" simplePos="0" relativeHeight="251700224" behindDoc="0" locked="0" layoutInCell="1" allowOverlap="1" wp14:anchorId="4D554636" wp14:editId="4005EF41">
             <wp:simplePos x="0" y="0"/>
             <wp:positionH relativeFrom="column">
               <wp:posOffset>1836623</wp:posOffset>
@@ -16331,7 +17357,7 @@
                     <pic:cNvPicPr/>
                   </pic:nvPicPr>
                   <pic:blipFill>
-                    <a:blip r:embed="rId57" cstate="print">
+                    <a:blip r:embed="rId68" cstate="print">
                       <a:extLst>
                         <a:ext uri="{28A0092B-C50C-407E-A947-70E740481C1C}">
                           <a14:useLocalDpi xmlns:a14="http://schemas.microsoft.com/office/drawing/2010/main" val="0"/>
@@ -16369,7 +17395,7 @@
           <w:lang w:eastAsia="hu-HU"/>
         </w:rPr>
         <w:drawing>
-          <wp:anchor distT="0" distB="0" distL="114300" distR="114300" simplePos="0" relativeHeight="251662336" behindDoc="0" locked="0" layoutInCell="1" allowOverlap="1" wp14:anchorId="74ECB09F" wp14:editId="6B2A8CF7">
+          <wp:anchor distT="0" distB="0" distL="114300" distR="114300" simplePos="0" relativeHeight="251662336" behindDoc="0" locked="0" layoutInCell="1" allowOverlap="1" wp14:anchorId="74ECB09F" wp14:editId="2D76C23A">
             <wp:simplePos x="0" y="0"/>
             <wp:positionH relativeFrom="column">
               <wp:posOffset>-422922</wp:posOffset>
@@ -16392,7 +17418,7 @@
                     <pic:cNvPicPr/>
                   </pic:nvPicPr>
                   <pic:blipFill>
-                    <a:blip r:embed="rId58" cstate="print">
+                    <a:blip r:embed="rId69" cstate="print">
                       <a:extLst>
                         <a:ext uri="{28A0092B-C50C-407E-A947-70E740481C1C}">
                           <a14:useLocalDpi xmlns:a14="http://schemas.microsoft.com/office/drawing/2010/main" val="0"/>
@@ -16523,7 +17549,7 @@
                     <pic:cNvPicPr/>
                   </pic:nvPicPr>
                   <pic:blipFill>
-                    <a:blip r:embed="rId59" cstate="print">
+                    <a:blip r:embed="rId70" cstate="print">
                       <a:extLst>
                         <a:ext uri="{28A0092B-C50C-407E-A947-70E740481C1C}">
                           <a14:useLocalDpi xmlns:a14="http://schemas.microsoft.com/office/drawing/2010/main" val="0"/>
@@ -16586,7 +17612,7 @@
                     <pic:cNvPicPr/>
                   </pic:nvPicPr>
                   <pic:blipFill>
-                    <a:blip r:embed="rId60" cstate="print">
+                    <a:blip r:embed="rId71" cstate="print">
                       <a:extLst>
                         <a:ext uri="{28A0092B-C50C-407E-A947-70E740481C1C}">
                           <a14:useLocalDpi xmlns:a14="http://schemas.microsoft.com/office/drawing/2010/main" val="0"/>
@@ -16635,14 +17661,14 @@
         </w:tabs>
         <w:spacing w:before="360"/>
       </w:pPr>
-      <w:bookmarkStart w:id="1" w:name="_Hlk150628543"/>
+      <w:bookmarkStart w:id="0" w:name="_Hlk150628543"/>
       <w:r>
         <w:tab/>
       </w:r>
       <w:r>
         <w:t>LP-1-ről elérjük a HTTP szervert</w:t>
       </w:r>
-      <w:bookmarkEnd w:id="1"/>
+      <w:bookmarkEnd w:id="0"/>
       <w:r>
         <w:tab/>
         <w:t>R2-FL2-ből elérjük a http szervert</w:t>
@@ -16662,7 +17688,7 @@
           <w:lang w:eastAsia="hu-HU"/>
         </w:rPr>
         <w:drawing>
-          <wp:anchor distT="0" distB="0" distL="114300" distR="114300" simplePos="0" relativeHeight="251737088" behindDoc="0" locked="0" layoutInCell="1" allowOverlap="1" wp14:anchorId="5FBB992E" wp14:editId="1A633665">
+          <wp:anchor distT="0" distB="0" distL="114300" distR="114300" simplePos="0" relativeHeight="251737088" behindDoc="0" locked="0" layoutInCell="1" allowOverlap="1" wp14:anchorId="5FBB992E" wp14:editId="2B7E75B7">
             <wp:simplePos x="0" y="0"/>
             <wp:positionH relativeFrom="column">
               <wp:posOffset>1756410</wp:posOffset>
@@ -16685,7 +17711,7 @@
                     <pic:cNvPicPr/>
                   </pic:nvPicPr>
                   <pic:blipFill>
-                    <a:blip r:embed="rId61" cstate="print">
+                    <a:blip r:embed="rId72" cstate="print">
                       <a:extLst>
                         <a:ext uri="{28A0092B-C50C-407E-A947-70E740481C1C}">
                           <a14:useLocalDpi xmlns:a14="http://schemas.microsoft.com/office/drawing/2010/main" val="0"/>
@@ -16723,7 +17749,7 @@
           <w:lang w:eastAsia="hu-HU"/>
         </w:rPr>
         <w:drawing>
-          <wp:anchor distT="0" distB="0" distL="114300" distR="114300" simplePos="0" relativeHeight="251736064" behindDoc="0" locked="0" layoutInCell="1" allowOverlap="1" wp14:anchorId="317A119E" wp14:editId="6A8F66AF">
+          <wp:anchor distT="0" distB="0" distL="114300" distR="114300" simplePos="0" relativeHeight="251736064" behindDoc="0" locked="0" layoutInCell="1" allowOverlap="1" wp14:anchorId="317A119E" wp14:editId="6EB832B6">
             <wp:simplePos x="0" y="0"/>
             <wp:positionH relativeFrom="column">
               <wp:posOffset>-647700</wp:posOffset>
@@ -16746,7 +17772,7 @@
                     <pic:cNvPicPr/>
                   </pic:nvPicPr>
                   <pic:blipFill>
-                    <a:blip r:embed="rId62" cstate="print">
+                    <a:blip r:embed="rId73" cstate="print">
                       <a:extLst>
                         <a:ext uri="{28A0092B-C50C-407E-A947-70E740481C1C}">
                           <a14:useLocalDpi xmlns:a14="http://schemas.microsoft.com/office/drawing/2010/main" val="0"/>
@@ -16784,7 +17810,7 @@
           <w:lang w:eastAsia="hu-HU"/>
         </w:rPr>
         <w:drawing>
-          <wp:anchor distT="0" distB="0" distL="114300" distR="114300" simplePos="0" relativeHeight="251738112" behindDoc="0" locked="0" layoutInCell="1" allowOverlap="1" wp14:anchorId="0A701256" wp14:editId="0C1A5DDC">
+          <wp:anchor distT="0" distB="0" distL="114300" distR="114300" simplePos="0" relativeHeight="251738112" behindDoc="0" locked="0" layoutInCell="1" allowOverlap="1" wp14:anchorId="0A701256" wp14:editId="183CC758">
             <wp:simplePos x="0" y="0"/>
             <wp:positionH relativeFrom="column">
               <wp:posOffset>4181475</wp:posOffset>
@@ -16807,7 +17833,7 @@
                     <pic:cNvPicPr/>
                   </pic:nvPicPr>
                   <pic:blipFill>
-                    <a:blip r:embed="rId63" cstate="print">
+                    <a:blip r:embed="rId74" cstate="print">
                       <a:extLst>
                         <a:ext uri="{28A0092B-C50C-407E-A947-70E740481C1C}">
                           <a14:useLocalDpi xmlns:a14="http://schemas.microsoft.com/office/drawing/2010/main" val="0"/>
@@ -16884,29 +17910,7 @@
           <w:sz w:val="18"/>
           <w:szCs w:val="18"/>
         </w:rPr>
-        <w:t xml:space="preserve">Az R1-FL3- </w:t>
-      </w:r>
-      <w:proofErr w:type="spellStart"/>
-      <w:r>
-        <w:rPr>
-          <w:i/>
-          <w:iCs/>
-          <w:color w:val="44546A" w:themeColor="text2"/>
-          <w:sz w:val="18"/>
-          <w:szCs w:val="18"/>
-        </w:rPr>
-        <w:t>ból</w:t>
-      </w:r>
-      <w:proofErr w:type="spellEnd"/>
-      <w:r>
-        <w:rPr>
-          <w:i/>
-          <w:iCs/>
-          <w:color w:val="44546A" w:themeColor="text2"/>
-          <w:sz w:val="18"/>
-          <w:szCs w:val="18"/>
-        </w:rPr>
-        <w:t xml:space="preserve"> elérjük az FTP szervert</w:t>
+        <w:t>Az R1-FL3- ból elérjük az FTP szervert</w:t>
       </w:r>
       <w:r>
         <w:rPr>
@@ -16972,7 +17976,7 @@
                     <pic:cNvPicPr/>
                   </pic:nvPicPr>
                   <pic:blipFill>
-                    <a:blip r:embed="rId64">
+                    <a:blip r:embed="rId75">
                       <a:extLst>
                         <a:ext uri="{28A0092B-C50C-407E-A947-70E740481C1C}">
                           <a14:useLocalDpi xmlns:a14="http://schemas.microsoft.com/office/drawing/2010/main" val="0"/>
@@ -17035,7 +18039,7 @@
                     <pic:cNvPicPr/>
                   </pic:nvPicPr>
                   <pic:blipFill>
-                    <a:blip r:embed="rId65">
+                    <a:blip r:embed="rId76">
                       <a:extLst>
                         <a:ext uri="{28A0092B-C50C-407E-A947-70E740481C1C}">
                           <a14:useLocalDpi xmlns:a14="http://schemas.microsoft.com/office/drawing/2010/main" val="0"/>
@@ -17210,7 +18214,7 @@
                     <pic:cNvPicPr/>
                   </pic:nvPicPr>
                   <pic:blipFill>
-                    <a:blip r:embed="rId66">
+                    <a:blip r:embed="rId77">
                       <a:extLst>
                         <a:ext uri="{28A0092B-C50C-407E-A947-70E740481C1C}">
                           <a14:useLocalDpi xmlns:a14="http://schemas.microsoft.com/office/drawing/2010/main" val="0"/>
@@ -17271,7 +18275,7 @@
                     <pic:cNvPicPr/>
                   </pic:nvPicPr>
                   <pic:blipFill>
-                    <a:blip r:embed="rId67">
+                    <a:blip r:embed="rId78">
                       <a:extLst>
                         <a:ext uri="{28A0092B-C50C-407E-A947-70E740481C1C}">
                           <a14:useLocalDpi xmlns:a14="http://schemas.microsoft.com/office/drawing/2010/main" val="0"/>
@@ -17377,7 +18381,7 @@
                     <pic:cNvPicPr/>
                   </pic:nvPicPr>
                   <pic:blipFill>
-                    <a:blip r:embed="rId68">
+                    <a:blip r:embed="rId79">
                       <a:extLst>
                         <a:ext uri="{28A0092B-C50C-407E-A947-70E740481C1C}">
                           <a14:useLocalDpi xmlns:a14="http://schemas.microsoft.com/office/drawing/2010/main" val="0"/>
@@ -17438,7 +18442,7 @@
                     <pic:cNvPicPr/>
                   </pic:nvPicPr>
                   <pic:blipFill>
-                    <a:blip r:embed="rId69">
+                    <a:blip r:embed="rId80">
                       <a:extLst>
                         <a:ext uri="{28A0092B-C50C-407E-A947-70E740481C1C}">
                           <a14:useLocalDpi xmlns:a14="http://schemas.microsoft.com/office/drawing/2010/main" val="0"/>
@@ -17539,7 +18543,7 @@
                     <pic:cNvPicPr/>
                   </pic:nvPicPr>
                   <pic:blipFill>
-                    <a:blip r:embed="rId70">
+                    <a:blip r:embed="rId81">
                       <a:extLst>
                         <a:ext uri="{28A0092B-C50C-407E-A947-70E740481C1C}">
                           <a14:useLocalDpi xmlns:a14="http://schemas.microsoft.com/office/drawing/2010/main" val="0"/>
@@ -17600,7 +18604,7 @@
                     <pic:cNvPicPr/>
                   </pic:nvPicPr>
                   <pic:blipFill>
-                    <a:blip r:embed="rId71">
+                    <a:blip r:embed="rId82">
                       <a:extLst>
                         <a:ext uri="{28A0092B-C50C-407E-A947-70E740481C1C}">
                           <a14:useLocalDpi xmlns:a14="http://schemas.microsoft.com/office/drawing/2010/main" val="0"/>
@@ -17671,7 +18675,7 @@
                     <pic:cNvPicPr/>
                   </pic:nvPicPr>
                   <pic:blipFill>
-                    <a:blip r:embed="rId72">
+                    <a:blip r:embed="rId83">
                       <a:extLst>
                         <a:ext uri="{28A0092B-C50C-407E-A947-70E740481C1C}">
                           <a14:useLocalDpi xmlns:a14="http://schemas.microsoft.com/office/drawing/2010/main" val="0"/>
@@ -17732,7 +18736,7 @@
                     <pic:cNvPicPr/>
                   </pic:nvPicPr>
                   <pic:blipFill>
-                    <a:blip r:embed="rId73">
+                    <a:blip r:embed="rId84">
                       <a:extLst>
                         <a:ext uri="{28A0092B-C50C-407E-A947-70E740481C1C}">
                           <a14:useLocalDpi xmlns:a14="http://schemas.microsoft.com/office/drawing/2010/main" val="0"/>
@@ -17825,19 +18829,12 @@
       <w:r>
         <w:t xml:space="preserve">n lévő </w:t>
       </w:r>
-      <w:proofErr w:type="spellStart"/>
       <w:r>
         <w:t>WR_eloszto</w:t>
       </w:r>
-      <w:proofErr w:type="spellEnd"/>
-      <w:r>
-        <w:t xml:space="preserve"> </w:t>
-      </w:r>
-      <w:proofErr w:type="spellStart"/>
-      <w:r>
-        <w:t>routert</w:t>
-      </w:r>
-      <w:proofErr w:type="spellEnd"/>
+      <w:r>
+        <w:t xml:space="preserve"> routert</w:t>
+      </w:r>
       <w:r>
         <w:t xml:space="preserve"> SSH segítségével</w:t>
       </w:r>
@@ -17848,16 +18845,21 @@
     <w:p/>
     <w:p>
       <w:pPr>
+        <w:spacing w:after="360"/>
         <w:jc w:val="center"/>
         <w:rPr>
-          <w:sz w:val="48"/>
-          <w:szCs w:val="48"/>
+          <w:rFonts w:cstheme="minorHAnsi"/>
+          <w:smallCaps/>
+          <w:sz w:val="72"/>
+          <w:szCs w:val="72"/>
         </w:rPr>
       </w:pPr>
       <w:r>
         <w:rPr>
-          <w:sz w:val="48"/>
-          <w:szCs w:val="48"/>
+          <w:rFonts w:cstheme="minorHAnsi"/>
+          <w:smallCaps/>
+          <w:sz w:val="72"/>
+          <w:szCs w:val="72"/>
         </w:rPr>
         <w:lastRenderedPageBreak/>
         <w:t>Csapatfelosztás</w:t>
@@ -17872,6 +18874,8 @@
       </w:pPr>
       <w:r>
         <w:rPr>
+          <w:i/>
+          <w:iCs/>
           <w:sz w:val="28"/>
           <w:szCs w:val="28"/>
         </w:rPr>
@@ -17879,10 +18883,19 @@
       </w:r>
       <w:r>
         <w:rPr>
+          <w:i/>
+          <w:iCs/>
           <w:sz w:val="32"/>
           <w:szCs w:val="32"/>
         </w:rPr>
-        <w:t xml:space="preserve"> Péter Lajos: </w:t>
+        <w:t xml:space="preserve"> Péter Lajos:</w:t>
+      </w:r>
+      <w:r>
+        <w:rPr>
+          <w:sz w:val="32"/>
+          <w:szCs w:val="32"/>
+        </w:rPr>
+        <w:t xml:space="preserve"> </w:t>
       </w:r>
       <w:r>
         <w:rPr>
@@ -17950,10 +18963,19 @@
       </w:pPr>
       <w:r>
         <w:rPr>
+          <w:i/>
+          <w:iCs/>
           <w:sz w:val="28"/>
           <w:szCs w:val="28"/>
         </w:rPr>
-        <w:t>Laczkó Dávid: Hálózatbiztonság megtervezése és végrehajtása, Vezetéknélküli hálózat tökéletesítése, DHCP kiosztás ellenőrzése,</w:t>
+        <w:t>Laczkó Dávid</w:t>
+      </w:r>
+      <w:r>
+        <w:rPr>
+          <w:sz w:val="28"/>
+          <w:szCs w:val="28"/>
+        </w:rPr>
+        <w:t>: Hálózatbiztonság megtervezése és végrehajtása, Vezetéknélküli hálózat tökéletesítése, DHCP kiosztás ellenőrzése,</w:t>
       </w:r>
       <w:r>
         <w:rPr>
@@ -18000,10 +19022,19 @@
       </w:pPr>
       <w:r>
         <w:rPr>
+          <w:i/>
+          <w:iCs/>
           <w:sz w:val="28"/>
           <w:szCs w:val="28"/>
         </w:rPr>
-        <w:t>Czipri Gergő Bertalan: Logikai topológia megtervezése, DHCP szerver konfigurálása, FTP szerver létesítése,</w:t>
+        <w:t>Czipri Gergő Bertalan</w:t>
+      </w:r>
+      <w:r>
+        <w:rPr>
+          <w:sz w:val="28"/>
+          <w:szCs w:val="28"/>
+        </w:rPr>
+        <w:t>: Logikai topológia megtervezése, DHCP szerver konfigurálása, FTP szerver létesítése,</w:t>
       </w:r>
       <w:r>
         <w:rPr>
@@ -18036,7 +19067,7 @@
       </w:pPr>
     </w:p>
     <w:sectPr>
-      <w:footerReference w:type="default" r:id="rId74"/>
+      <w:footerReference w:type="default" r:id="rId85"/>
       <w:pgSz w:w="11906" w:h="16838"/>
       <w:pgMar w:top="1417" w:right="1417" w:bottom="1417" w:left="1417" w:header="708" w:footer="708" w:gutter="0"/>
       <w:cols w:space="708"/>
@@ -18047,7 +19078,7 @@
 </file>
 
 <file path=word/endnotes.xml><?xml version="1.0" encoding="utf-8"?>
-<w:endnotes xmlns:wpc="http://schemas.microsoft.com/office/word/2010/wordprocessingCanvas" xmlns:cx="http://schemas.microsoft.com/office/drawing/2014/chartex" xmlns:mc="http://schemas.openxmlformats.org/markup-compatibility/2006" xmlns:o="urn:schemas-microsoft-com:office:office" xmlns:r="http://schemas.openxmlformats.org/officeDocument/2006/relationships" xmlns:m="http://schemas.openxmlformats.org/officeDocument/2006/math" xmlns:v="urn:schemas-microsoft-com:vml" xmlns:wp14="http://schemas.microsoft.com/office/word/2010/wordprocessingDrawing" xmlns:wp="http://schemas.openxmlformats.org/drawingml/2006/wordprocessingDrawing" xmlns:w10="urn:schemas-microsoft-com:office:word" xmlns:w="http://schemas.openxmlformats.org/wordprocessingml/2006/main" xmlns:w14="http://schemas.microsoft.com/office/word/2010/wordml" xmlns:w15="http://schemas.microsoft.com/office/word/2012/wordml" xmlns:w16se="http://schemas.microsoft.com/office/word/2015/wordml/symex" xmlns:wpg="http://schemas.microsoft.com/office/word/2010/wordprocessingGroup" xmlns:wpi="http://schemas.microsoft.com/office/word/2010/wordprocessingInk" xmlns:wne="http://schemas.microsoft.com/office/word/2006/wordml" xmlns:wps="http://schemas.microsoft.com/office/word/2010/wordprocessingShape" mc:Ignorable="w14 w15 w16se wp14">
+<w:endnotes xmlns:wpc="http://schemas.microsoft.com/office/word/2010/wordprocessingCanvas" xmlns:cx="http://schemas.microsoft.com/office/drawing/2014/chartex" xmlns:cx1="http://schemas.microsoft.com/office/drawing/2015/9/8/chartex" xmlns:cx2="http://schemas.microsoft.com/office/drawing/2015/10/21/chartex" xmlns:cx3="http://schemas.microsoft.com/office/drawing/2016/5/9/chartex" xmlns:cx4="http://schemas.microsoft.com/office/drawing/2016/5/10/chartex" xmlns:cx5="http://schemas.microsoft.com/office/drawing/2016/5/11/chartex" xmlns:cx6="http://schemas.microsoft.com/office/drawing/2016/5/12/chartex" xmlns:cx7="http://schemas.microsoft.com/office/drawing/2016/5/13/chartex" xmlns:cx8="http://schemas.microsoft.com/office/drawing/2016/5/14/chartex" xmlns:mc="http://schemas.openxmlformats.org/markup-compatibility/2006" xmlns:aink="http://schemas.microsoft.com/office/drawing/2016/ink" xmlns:am3d="http://schemas.microsoft.com/office/drawing/2017/model3d" xmlns:o="urn:schemas-microsoft-com:office:office" xmlns:oel="http://schemas.microsoft.com/office/2019/extlst" xmlns:r="http://schemas.openxmlformats.org/officeDocument/2006/relationships" xmlns:m="http://schemas.openxmlformats.org/officeDocument/2006/math" xmlns:v="urn:schemas-microsoft-com:vml" xmlns:wp14="http://schemas.microsoft.com/office/word/2010/wordprocessingDrawing" xmlns:wp="http://schemas.openxmlformats.org/drawingml/2006/wordprocessingDrawing" xmlns:w10="urn:schemas-microsoft-com:office:word" xmlns:w="http://schemas.openxmlformats.org/wordprocessingml/2006/main" xmlns:w14="http://schemas.microsoft.com/office/word/2010/wordml" xmlns:w15="http://schemas.microsoft.com/office/word/2012/wordml" xmlns:w16cex="http://schemas.microsoft.com/office/word/2018/wordml/cex" xmlns:w16cid="http://schemas.microsoft.com/office/word/2016/wordml/cid" xmlns:w16="http://schemas.microsoft.com/office/word/2018/wordml" xmlns:w16sdtdh="http://schemas.microsoft.com/office/word/2020/wordml/sdtdatahash" xmlns:w16se="http://schemas.microsoft.com/office/word/2015/wordml/symex" xmlns:wpg="http://schemas.microsoft.com/office/word/2010/wordprocessingGroup" xmlns:wpi="http://schemas.microsoft.com/office/word/2010/wordprocessingInk" xmlns:wne="http://schemas.microsoft.com/office/word/2006/wordml" xmlns:wps="http://schemas.microsoft.com/office/word/2010/wordprocessingShape" mc:Ignorable="w14 w15 w16se w16cid w16 w16cex w16sdtdh wp14">
   <w:endnote w:type="separator" w:id="-1">
     <w:p>
       <w:pPr>
@@ -18072,7 +19103,7 @@
 </file>
 
 <file path=word/footer1.xml><?xml version="1.0" encoding="utf-8"?>
-<w:ftr xmlns:wpc="http://schemas.microsoft.com/office/word/2010/wordprocessingCanvas" xmlns:cx="http://schemas.microsoft.com/office/drawing/2014/chartex" xmlns:mc="http://schemas.openxmlformats.org/markup-compatibility/2006" xmlns:o="urn:schemas-microsoft-com:office:office" xmlns:r="http://schemas.openxmlformats.org/officeDocument/2006/relationships" xmlns:m="http://schemas.openxmlformats.org/officeDocument/2006/math" xmlns:v="urn:schemas-microsoft-com:vml" xmlns:wp14="http://schemas.microsoft.com/office/word/2010/wordprocessingDrawing" xmlns:wp="http://schemas.openxmlformats.org/drawingml/2006/wordprocessingDrawing" xmlns:w10="urn:schemas-microsoft-com:office:word" xmlns:w="http://schemas.openxmlformats.org/wordprocessingml/2006/main" xmlns:w14="http://schemas.microsoft.com/office/word/2010/wordml" xmlns:w15="http://schemas.microsoft.com/office/word/2012/wordml" xmlns:w16se="http://schemas.microsoft.com/office/word/2015/wordml/symex" xmlns:wpg="http://schemas.microsoft.com/office/word/2010/wordprocessingGroup" xmlns:wpi="http://schemas.microsoft.com/office/word/2010/wordprocessingInk" xmlns:wne="http://schemas.microsoft.com/office/word/2006/wordml" xmlns:wps="http://schemas.microsoft.com/office/word/2010/wordprocessingShape" mc:Ignorable="w14 w15 w16se wp14">
+<w:ftr xmlns:wpc="http://schemas.microsoft.com/office/word/2010/wordprocessingCanvas" xmlns:cx="http://schemas.microsoft.com/office/drawing/2014/chartex" xmlns:cx1="http://schemas.microsoft.com/office/drawing/2015/9/8/chartex" xmlns:cx2="http://schemas.microsoft.com/office/drawing/2015/10/21/chartex" xmlns:cx3="http://schemas.microsoft.com/office/drawing/2016/5/9/chartex" xmlns:cx4="http://schemas.microsoft.com/office/drawing/2016/5/10/chartex" xmlns:cx5="http://schemas.microsoft.com/office/drawing/2016/5/11/chartex" xmlns:cx6="http://schemas.microsoft.com/office/drawing/2016/5/12/chartex" xmlns:cx7="http://schemas.microsoft.com/office/drawing/2016/5/13/chartex" xmlns:cx8="http://schemas.microsoft.com/office/drawing/2016/5/14/chartex" xmlns:mc="http://schemas.openxmlformats.org/markup-compatibility/2006" xmlns:aink="http://schemas.microsoft.com/office/drawing/2016/ink" xmlns:am3d="http://schemas.microsoft.com/office/drawing/2017/model3d" xmlns:o="urn:schemas-microsoft-com:office:office" xmlns:oel="http://schemas.microsoft.com/office/2019/extlst" xmlns:r="http://schemas.openxmlformats.org/officeDocument/2006/relationships" xmlns:m="http://schemas.openxmlformats.org/officeDocument/2006/math" xmlns:v="urn:schemas-microsoft-com:vml" xmlns:wp14="http://schemas.microsoft.com/office/word/2010/wordprocessingDrawing" xmlns:wp="http://schemas.openxmlformats.org/drawingml/2006/wordprocessingDrawing" xmlns:w10="urn:schemas-microsoft-com:office:word" xmlns:w="http://schemas.openxmlformats.org/wordprocessingml/2006/main" xmlns:w14="http://schemas.microsoft.com/office/word/2010/wordml" xmlns:w15="http://schemas.microsoft.com/office/word/2012/wordml" xmlns:w16cex="http://schemas.microsoft.com/office/word/2018/wordml/cex" xmlns:w16cid="http://schemas.microsoft.com/office/word/2016/wordml/cid" xmlns:w16="http://schemas.microsoft.com/office/word/2018/wordml" xmlns:w16sdtdh="http://schemas.microsoft.com/office/word/2020/wordml/sdtdatahash" xmlns:w16se="http://schemas.microsoft.com/office/word/2015/wordml/symex" xmlns:wpg="http://schemas.microsoft.com/office/word/2010/wordprocessingGroup" xmlns:wpi="http://schemas.microsoft.com/office/word/2010/wordprocessingInk" xmlns:wne="http://schemas.microsoft.com/office/word/2006/wordml" xmlns:wps="http://schemas.microsoft.com/office/word/2010/wordprocessingShape" mc:Ignorable="w14 w15 w16se w16cid w16 w16cex w16sdtdh wp14">
   <w:sdt>
     <w:sdtPr>
       <w:id w:val="-1392875969"/>
@@ -18081,7 +19112,6 @@
         <w:docPartUnique/>
       </w:docPartObj>
     </w:sdtPr>
-    <w:sdtEndPr/>
     <w:sdtContent>
       <w:p>
         <w:pPr>
@@ -18118,7 +19148,7 @@
 </file>
 
 <file path=word/footnotes.xml><?xml version="1.0" encoding="utf-8"?>
-<w:footnotes xmlns:wpc="http://schemas.microsoft.com/office/word/2010/wordprocessingCanvas" xmlns:cx="http://schemas.microsoft.com/office/drawing/2014/chartex" xmlns:mc="http://schemas.openxmlformats.org/markup-compatibility/2006" xmlns:o="urn:schemas-microsoft-com:office:office" xmlns:r="http://schemas.openxmlformats.org/officeDocument/2006/relationships" xmlns:m="http://schemas.openxmlformats.org/officeDocument/2006/math" xmlns:v="urn:schemas-microsoft-com:vml" xmlns:wp14="http://schemas.microsoft.com/office/word/2010/wordprocessingDrawing" xmlns:wp="http://schemas.openxmlformats.org/drawingml/2006/wordprocessingDrawing" xmlns:w10="urn:schemas-microsoft-com:office:word" xmlns:w="http://schemas.openxmlformats.org/wordprocessingml/2006/main" xmlns:w14="http://schemas.microsoft.com/office/word/2010/wordml" xmlns:w15="http://schemas.microsoft.com/office/word/2012/wordml" xmlns:w16se="http://schemas.microsoft.com/office/word/2015/wordml/symex" xmlns:wpg="http://schemas.microsoft.com/office/word/2010/wordprocessingGroup" xmlns:wpi="http://schemas.microsoft.com/office/word/2010/wordprocessingInk" xmlns:wne="http://schemas.microsoft.com/office/word/2006/wordml" xmlns:wps="http://schemas.microsoft.com/office/word/2010/wordprocessingShape" mc:Ignorable="w14 w15 w16se wp14">
+<w:footnotes xmlns:wpc="http://schemas.microsoft.com/office/word/2010/wordprocessingCanvas" xmlns:cx="http://schemas.microsoft.com/office/drawing/2014/chartex" xmlns:cx1="http://schemas.microsoft.com/office/drawing/2015/9/8/chartex" xmlns:cx2="http://schemas.microsoft.com/office/drawing/2015/10/21/chartex" xmlns:cx3="http://schemas.microsoft.com/office/drawing/2016/5/9/chartex" xmlns:cx4="http://schemas.microsoft.com/office/drawing/2016/5/10/chartex" xmlns:cx5="http://schemas.microsoft.com/office/drawing/2016/5/11/chartex" xmlns:cx6="http://schemas.microsoft.com/office/drawing/2016/5/12/chartex" xmlns:cx7="http://schemas.microsoft.com/office/drawing/2016/5/13/chartex" xmlns:cx8="http://schemas.microsoft.com/office/drawing/2016/5/14/chartex" xmlns:mc="http://schemas.openxmlformats.org/markup-compatibility/2006" xmlns:aink="http://schemas.microsoft.com/office/drawing/2016/ink" xmlns:am3d="http://schemas.microsoft.com/office/drawing/2017/model3d" xmlns:o="urn:schemas-microsoft-com:office:office" xmlns:oel="http://schemas.microsoft.com/office/2019/extlst" xmlns:r="http://schemas.openxmlformats.org/officeDocument/2006/relationships" xmlns:m="http://schemas.openxmlformats.org/officeDocument/2006/math" xmlns:v="urn:schemas-microsoft-com:vml" xmlns:wp14="http://schemas.microsoft.com/office/word/2010/wordprocessingDrawing" xmlns:wp="http://schemas.openxmlformats.org/drawingml/2006/wordprocessingDrawing" xmlns:w10="urn:schemas-microsoft-com:office:word" xmlns:w="http://schemas.openxmlformats.org/wordprocessingml/2006/main" xmlns:w14="http://schemas.microsoft.com/office/word/2010/wordml" xmlns:w15="http://schemas.microsoft.com/office/word/2012/wordml" xmlns:w16cex="http://schemas.microsoft.com/office/word/2018/wordml/cex" xmlns:w16cid="http://schemas.microsoft.com/office/word/2016/wordml/cid" xmlns:w16="http://schemas.microsoft.com/office/word/2018/wordml" xmlns:w16sdtdh="http://schemas.microsoft.com/office/word/2020/wordml/sdtdatahash" xmlns:w16se="http://schemas.microsoft.com/office/word/2015/wordml/symex" xmlns:wpg="http://schemas.microsoft.com/office/word/2010/wordprocessingGroup" xmlns:wpi="http://schemas.microsoft.com/office/word/2010/wordprocessingInk" xmlns:wne="http://schemas.microsoft.com/office/word/2006/wordml" xmlns:wps="http://schemas.microsoft.com/office/word/2010/wordprocessingShape" mc:Ignorable="w14 w15 w16se w16cid w16 w16cex w16sdtdh wp14">
   <w:footnote w:type="separator" w:id="-1">
     <w:p>
       <w:pPr>
@@ -18143,7 +19173,7 @@
 </file>
 
 <file path=word/numbering.xml><?xml version="1.0" encoding="utf-8"?>
-<w:numbering xmlns:wpc="http://schemas.microsoft.com/office/word/2010/wordprocessingCanvas" xmlns:cx="http://schemas.microsoft.com/office/drawing/2014/chartex" xmlns:mc="http://schemas.openxmlformats.org/markup-compatibility/2006" xmlns:o="urn:schemas-microsoft-com:office:office" xmlns:r="http://schemas.openxmlformats.org/officeDocument/2006/relationships" xmlns:m="http://schemas.openxmlformats.org/officeDocument/2006/math" xmlns:v="urn:schemas-microsoft-com:vml" xmlns:wp14="http://schemas.microsoft.com/office/word/2010/wordprocessingDrawing" xmlns:wp="http://schemas.openxmlformats.org/drawingml/2006/wordprocessingDrawing" xmlns:w10="urn:schemas-microsoft-com:office:word" xmlns:w="http://schemas.openxmlformats.org/wordprocessingml/2006/main" xmlns:w14="http://schemas.microsoft.com/office/word/2010/wordml" xmlns:w15="http://schemas.microsoft.com/office/word/2012/wordml" xmlns:w16se="http://schemas.microsoft.com/office/word/2015/wordml/symex" xmlns:wpg="http://schemas.microsoft.com/office/word/2010/wordprocessingGroup" xmlns:wpi="http://schemas.microsoft.com/office/word/2010/wordprocessingInk" xmlns:wne="http://schemas.microsoft.com/office/word/2006/wordml" xmlns:wps="http://schemas.microsoft.com/office/word/2010/wordprocessingShape" mc:Ignorable="w14 w15 w16se wp14">
+<w:numbering xmlns:wpc="http://schemas.microsoft.com/office/word/2010/wordprocessingCanvas" xmlns:cx="http://schemas.microsoft.com/office/drawing/2014/chartex" xmlns:cx1="http://schemas.microsoft.com/office/drawing/2015/9/8/chartex" xmlns:cx2="http://schemas.microsoft.com/office/drawing/2015/10/21/chartex" xmlns:cx3="http://schemas.microsoft.com/office/drawing/2016/5/9/chartex" xmlns:cx4="http://schemas.microsoft.com/office/drawing/2016/5/10/chartex" xmlns:cx5="http://schemas.microsoft.com/office/drawing/2016/5/11/chartex" xmlns:cx6="http://schemas.microsoft.com/office/drawing/2016/5/12/chartex" xmlns:cx7="http://schemas.microsoft.com/office/drawing/2016/5/13/chartex" xmlns:cx8="http://schemas.microsoft.com/office/drawing/2016/5/14/chartex" xmlns:mc="http://schemas.openxmlformats.org/markup-compatibility/2006" xmlns:aink="http://schemas.microsoft.com/office/drawing/2016/ink" xmlns:am3d="http://schemas.microsoft.com/office/drawing/2017/model3d" xmlns:o="urn:schemas-microsoft-com:office:office" xmlns:oel="http://schemas.microsoft.com/office/2019/extlst" xmlns:r="http://schemas.openxmlformats.org/officeDocument/2006/relationships" xmlns:m="http://schemas.openxmlformats.org/officeDocument/2006/math" xmlns:v="urn:schemas-microsoft-com:vml" xmlns:wp14="http://schemas.microsoft.com/office/word/2010/wordprocessingDrawing" xmlns:wp="http://schemas.openxmlformats.org/drawingml/2006/wordprocessingDrawing" xmlns:w10="urn:schemas-microsoft-com:office:word" xmlns:w="http://schemas.openxmlformats.org/wordprocessingml/2006/main" xmlns:w14="http://schemas.microsoft.com/office/word/2010/wordml" xmlns:w15="http://schemas.microsoft.com/office/word/2012/wordml" xmlns:w16cex="http://schemas.microsoft.com/office/word/2018/wordml/cex" xmlns:w16cid="http://schemas.microsoft.com/office/word/2016/wordml/cid" xmlns:w16="http://schemas.microsoft.com/office/word/2018/wordml" xmlns:w16sdtdh="http://schemas.microsoft.com/office/word/2020/wordml/sdtdatahash" xmlns:w16se="http://schemas.microsoft.com/office/word/2015/wordml/symex" xmlns:wpg="http://schemas.microsoft.com/office/word/2010/wordprocessingGroup" xmlns:wpi="http://schemas.microsoft.com/office/word/2010/wordprocessingInk" xmlns:wne="http://schemas.microsoft.com/office/word/2006/wordml" xmlns:wps="http://schemas.microsoft.com/office/word/2010/wordprocessingShape" mc:Ignorable="w14 w15 w16se w16cid w16 w16cex w16sdtdh wp14">
   <w:abstractNum w:abstractNumId="0" w15:restartNumberingAfterBreak="0">
     <w:nsid w:val="22B65892"/>
     <w:multiLevelType w:val="multilevel"/>
@@ -18960,35 +19990,35 @@
       </w:rPr>
     </w:lvl>
   </w:abstractNum>
-  <w:num w:numId="1">
+  <w:num w:numId="1" w16cid:durableId="14306281">
     <w:abstractNumId w:val="7"/>
   </w:num>
-  <w:num w:numId="2">
+  <w:num w:numId="2" w16cid:durableId="165365105">
     <w:abstractNumId w:val="3"/>
   </w:num>
-  <w:num w:numId="3">
+  <w:num w:numId="3" w16cid:durableId="951016499">
     <w:abstractNumId w:val="0"/>
   </w:num>
-  <w:num w:numId="4">
+  <w:num w:numId="4" w16cid:durableId="99768289">
     <w:abstractNumId w:val="6"/>
   </w:num>
-  <w:num w:numId="5">
+  <w:num w:numId="5" w16cid:durableId="685712154">
     <w:abstractNumId w:val="4"/>
   </w:num>
-  <w:num w:numId="6">
+  <w:num w:numId="6" w16cid:durableId="1056246318">
     <w:abstractNumId w:val="5"/>
   </w:num>
-  <w:num w:numId="7">
+  <w:num w:numId="7" w16cid:durableId="597905255">
     <w:abstractNumId w:val="2"/>
   </w:num>
-  <w:num w:numId="8">
+  <w:num w:numId="8" w16cid:durableId="1498382197">
     <w:abstractNumId w:val="1"/>
   </w:num>
 </w:numbering>
 </file>
 
 <file path=word/styles.xml><?xml version="1.0" encoding="utf-8"?>
-<w:styles xmlns:mc="http://schemas.openxmlformats.org/markup-compatibility/2006" xmlns:r="http://schemas.openxmlformats.org/officeDocument/2006/relationships" xmlns:w="http://schemas.openxmlformats.org/wordprocessingml/2006/main" xmlns:w14="http://schemas.microsoft.com/office/word/2010/wordml" xmlns:w15="http://schemas.microsoft.com/office/word/2012/wordml" xmlns:w16se="http://schemas.microsoft.com/office/word/2015/wordml/symex" mc:Ignorable="w14 w15 w16se">
+<w:styles xmlns:mc="http://schemas.openxmlformats.org/markup-compatibility/2006" xmlns:r="http://schemas.openxmlformats.org/officeDocument/2006/relationships" xmlns:w="http://schemas.openxmlformats.org/wordprocessingml/2006/main" xmlns:w14="http://schemas.microsoft.com/office/word/2010/wordml" xmlns:w15="http://schemas.microsoft.com/office/word/2012/wordml" xmlns:w16cex="http://schemas.microsoft.com/office/word/2018/wordml/cex" xmlns:w16cid="http://schemas.microsoft.com/office/word/2016/wordml/cid" xmlns:w16="http://schemas.microsoft.com/office/word/2018/wordml" xmlns:w16sdtdh="http://schemas.microsoft.com/office/word/2020/wordml/sdtdatahash" xmlns:w16se="http://schemas.microsoft.com/office/word/2015/wordml/symex" mc:Ignorable="w14 w15 w16se w16cid w16 w16cex w16sdtdh">
   <w:docDefaults>
     <w:rPrDefault>
       <w:rPr>
@@ -19004,7 +20034,7 @@
       </w:pPr>
     </w:pPrDefault>
   </w:docDefaults>
-  <w:latentStyles w:defLockedState="0" w:defUIPriority="99" w:defSemiHidden="0" w:defUnhideWhenUsed="0" w:defQFormat="0" w:count="371">
+  <w:latentStyles w:defLockedState="0" w:defUIPriority="99" w:defSemiHidden="0" w:defUnhideWhenUsed="0" w:defQFormat="0" w:count="376">
     <w:lsdException w:name="Normal" w:uiPriority="0" w:qFormat="1"/>
     <w:lsdException w:name="heading 1" w:uiPriority="9" w:qFormat="1"/>
     <w:lsdException w:name="heading 2" w:semiHidden="1" w:uiPriority="9" w:unhideWhenUsed="1" w:qFormat="1"/>
@@ -19376,6 +20406,11 @@
     <w:lsdException w:name="List Table 5 Dark Accent 6" w:uiPriority="50"/>
     <w:lsdException w:name="List Table 6 Colorful Accent 6" w:uiPriority="51"/>
     <w:lsdException w:name="List Table 7 Colorful Accent 6" w:uiPriority="52"/>
+    <w:lsdException w:name="Mention" w:semiHidden="1" w:unhideWhenUsed="1"/>
+    <w:lsdException w:name="Smart Hyperlink" w:semiHidden="1" w:unhideWhenUsed="1"/>
+    <w:lsdException w:name="Hashtag" w:semiHidden="1" w:unhideWhenUsed="1"/>
+    <w:lsdException w:name="Unresolved Mention" w:semiHidden="1" w:unhideWhenUsed="1"/>
+    <w:lsdException w:name="Smart Link" w:semiHidden="1" w:unhideWhenUsed="1"/>
   </w:latentStyles>
   <w:style w:type="paragraph" w:default="1" w:styleId="Norml">
     <w:name w:val="Normal"/>
@@ -19984,16 +21019,16 @@
 </file>
 
 <file path=customXml/item3.xml><?xml version="1.0" encoding="utf-8"?>
+<b:Sources xmlns:b="http://schemas.openxmlformats.org/officeDocument/2006/bibliography" xmlns="http://schemas.openxmlformats.org/officeDocument/2006/bibliography" SelectedStyle="\APASixthEditionOfficeOnline.xsl" StyleName="APA" Version="6"/>
+</file>
+
+<file path=customXml/item4.xml><?xml version="1.0" encoding="utf-8"?>
 <?mso-contentType ?>
 <FormTemplates xmlns="http://schemas.microsoft.com/sharepoint/v3/contenttype/forms">
   <Display>DocumentLibraryForm</Display>
   <Edit>DocumentLibraryForm</Edit>
   <New>DocumentLibraryForm</New>
 </FormTemplates>
-</file>
-
-<file path=customXml/item4.xml><?xml version="1.0" encoding="utf-8"?>
-<b:Sources xmlns:b="http://schemas.openxmlformats.org/officeDocument/2006/bibliography" xmlns="http://schemas.openxmlformats.org/officeDocument/2006/bibliography" SelectedStyle="\APASixthEditionOfficeOnline.xsl" StyleName="APA" Version="6"/>
 </file>
 
 <file path=customXml/itemProps1.xml><?xml version="1.0" encoding="utf-8"?>
@@ -20024,17 +21059,17 @@
 </file>
 
 <file path=customXml/itemProps3.xml><?xml version="1.0" encoding="utf-8"?>
+<ds:datastoreItem xmlns:ds="http://schemas.openxmlformats.org/officeDocument/2006/customXml" ds:itemID="{489597C6-4279-43FD-AB52-FE3AC1E7D947}">
+  <ds:schemaRefs>
+    <ds:schemaRef ds:uri="http://schemas.openxmlformats.org/officeDocument/2006/bibliography"/>
+  </ds:schemaRefs>
+</ds:datastoreItem>
+</file>
+
+<file path=customXml/itemProps4.xml><?xml version="1.0" encoding="utf-8"?>
 <ds:datastoreItem xmlns:ds="http://schemas.openxmlformats.org/officeDocument/2006/customXml" ds:itemID="{2B48BFF6-FE49-49F2-AD4B-6D6F399ED92E}">
   <ds:schemaRefs>
     <ds:schemaRef ds:uri="http://schemas.microsoft.com/sharepoint/v3/contenttype/forms"/>
   </ds:schemaRefs>
 </ds:datastoreItem>
-</file>
-
-<file path=customXml/itemProps4.xml><?xml version="1.0" encoding="utf-8"?>
-<ds:datastoreItem xmlns:ds="http://schemas.openxmlformats.org/officeDocument/2006/customXml" ds:itemID="{489597C6-4279-43FD-AB52-FE3AC1E7D947}">
-  <ds:schemaRefs>
-    <ds:schemaRef ds:uri="http://schemas.openxmlformats.org/officeDocument/2006/bibliography"/>
-  </ds:schemaRefs>
-</ds:datastoreItem>
 </file>
</xml_diff>